<commit_message>
Edited the hyperlink in the write up file
</commit_message>
<xml_diff>
--- a/Exercises/Exercise2/HungLuu_Exercise2.docx
+++ b/Exercises/Exercise2/HungLuu_Exercise2.docx
@@ -60,9 +60,11 @@
             <w:rStyle w:val="Hyperlink"/>
             <w:rFonts w:ascii="Times New Roman" w:hAnsi="Times New Roman" w:cs="Times New Roman"/>
           </w:rPr>
-          <w:t>https://github.com/hvluu/CS380/tree/master/Exercise2</w:t>
+          <w:t>https://github.com/hvluu/CS380/tree/master/Exercises/Exercise2</w:t>
         </w:r>
       </w:hyperlink>
+      <w:bookmarkStart w:id="0" w:name="_GoBack"/>
+      <w:bookmarkEnd w:id="0"/>
     </w:p>
     <w:p>
       <w:pPr>
@@ -96,8 +98,6 @@
         </w:rPr>
         <w:t>.java</w:t>
       </w:r>
-      <w:bookmarkStart w:id="0" w:name="_GoBack"/>
-      <w:bookmarkEnd w:id="0"/>
     </w:p>
     <w:p>
       <w:pPr>
@@ -114,7 +114,6 @@
         </w:rPr>
         <w:t xml:space="preserve">import </w:t>
       </w:r>
-      <w:proofErr w:type="spellStart"/>
       <w:proofErr w:type="gramStart"/>
       <w:r>
         <w:rPr>
@@ -123,7 +122,6 @@
         </w:rPr>
         <w:t>java.io.IOException</w:t>
       </w:r>
-      <w:proofErr w:type="spellEnd"/>
       <w:proofErr w:type="gramEnd"/>
       <w:r>
         <w:rPr>
@@ -148,7 +146,6 @@
         </w:rPr>
         <w:t xml:space="preserve">import </w:t>
       </w:r>
-      <w:proofErr w:type="spellStart"/>
       <w:proofErr w:type="gramStart"/>
       <w:r>
         <w:rPr>
@@ -157,7 +154,6 @@
         </w:rPr>
         <w:t>java.net.Socket</w:t>
       </w:r>
-      <w:proofErr w:type="spellEnd"/>
       <w:proofErr w:type="gramEnd"/>
       <w:r>
         <w:rPr>
@@ -182,7 +178,6 @@
         </w:rPr>
         <w:t xml:space="preserve">import </w:t>
       </w:r>
-      <w:proofErr w:type="spellStart"/>
       <w:proofErr w:type="gramStart"/>
       <w:r>
         <w:rPr>
@@ -191,7 +186,6 @@
         </w:rPr>
         <w:t>java.net.UnknownHostException</w:t>
       </w:r>
-      <w:proofErr w:type="spellEnd"/>
       <w:proofErr w:type="gramEnd"/>
       <w:r>
         <w:rPr>
@@ -255,23 +249,7 @@
           <w:rFonts w:ascii="Times New Roman" w:eastAsia="Times New Roman" w:hAnsi="Times New Roman" w:cs="Times New Roman"/>
           <w:i/>
         </w:rPr>
-        <w:t xml:space="preserve">    private static Socket </w:t>
-      </w:r>
-      <w:proofErr w:type="spellStart"/>
-      <w:r>
-        <w:rPr>
-          <w:rFonts w:ascii="Times New Roman" w:eastAsia="Times New Roman" w:hAnsi="Times New Roman" w:cs="Times New Roman"/>
-          <w:i/>
-        </w:rPr>
-        <w:t>socket</w:t>
-      </w:r>
-      <w:proofErr w:type="spellEnd"/>
-      <w:r>
-        <w:rPr>
-          <w:rFonts w:ascii="Times New Roman" w:eastAsia="Times New Roman" w:hAnsi="Times New Roman" w:cs="Times New Roman"/>
-          <w:i/>
-        </w:rPr>
-        <w:t>;</w:t>
+        <w:t xml:space="preserve">    private static Socket socket;</w:t>
       </w:r>
     </w:p>
     <w:p>
@@ -312,17 +290,170 @@
           <w:rFonts w:ascii="Times New Roman" w:eastAsia="Times New Roman" w:hAnsi="Times New Roman" w:cs="Times New Roman"/>
           <w:i/>
         </w:rPr>
-        <w:t xml:space="preserve">] </w:t>
-      </w:r>
-      <w:proofErr w:type="spellStart"/>
-      <w:r>
-        <w:rPr>
-          <w:rFonts w:ascii="Times New Roman" w:eastAsia="Times New Roman" w:hAnsi="Times New Roman" w:cs="Times New Roman"/>
-          <w:i/>
-        </w:rPr>
-        <w:t>args</w:t>
-      </w:r>
-      <w:proofErr w:type="spellEnd"/>
+        <w:t>] args)</w:t>
+      </w:r>
+    </w:p>
+    <w:p>
+      <w:pPr>
+        <w:ind w:left="720"/>
+        <w:rPr>
+          <w:rFonts w:ascii="Times New Roman" w:eastAsia="Times New Roman" w:hAnsi="Times New Roman" w:cs="Times New Roman"/>
+          <w:i/>
+        </w:rPr>
+      </w:pPr>
+      <w:r>
+        <w:rPr>
+          <w:rFonts w:ascii="Times New Roman" w:eastAsia="Times New Roman" w:hAnsi="Times New Roman" w:cs="Times New Roman"/>
+          <w:i/>
+        </w:rPr>
+        <w:t xml:space="preserve">    {</w:t>
+      </w:r>
+    </w:p>
+    <w:p>
+      <w:pPr>
+        <w:ind w:left="720"/>
+        <w:rPr>
+          <w:rFonts w:ascii="Times New Roman" w:eastAsia="Times New Roman" w:hAnsi="Times New Roman" w:cs="Times New Roman"/>
+          <w:i/>
+        </w:rPr>
+      </w:pPr>
+      <w:r>
+        <w:rPr>
+          <w:rFonts w:ascii="Times New Roman" w:eastAsia="Times New Roman" w:hAnsi="Times New Roman" w:cs="Times New Roman"/>
+          <w:i/>
+        </w:rPr>
+        <w:t xml:space="preserve">        </w:t>
+      </w:r>
+      <w:proofErr w:type="gramStart"/>
+      <w:r>
+        <w:rPr>
+          <w:rFonts w:ascii="Times New Roman" w:eastAsia="Times New Roman" w:hAnsi="Times New Roman" w:cs="Times New Roman"/>
+          <w:i/>
+        </w:rPr>
+        <w:t>connect(</w:t>
+      </w:r>
+      <w:proofErr w:type="gramEnd"/>
+      <w:r>
+        <w:rPr>
+          <w:rFonts w:ascii="Times New Roman" w:eastAsia="Times New Roman" w:hAnsi="Times New Roman" w:cs="Times New Roman"/>
+          <w:i/>
+        </w:rPr>
+        <w:t>);</w:t>
+      </w:r>
+    </w:p>
+    <w:p>
+      <w:pPr>
+        <w:ind w:left="720"/>
+        <w:rPr>
+          <w:rFonts w:ascii="Times New Roman" w:eastAsia="Times New Roman" w:hAnsi="Times New Roman" w:cs="Times New Roman"/>
+          <w:i/>
+        </w:rPr>
+      </w:pPr>
+      <w:r>
+        <w:rPr>
+          <w:rFonts w:ascii="Times New Roman" w:eastAsia="Times New Roman" w:hAnsi="Times New Roman" w:cs="Times New Roman"/>
+          <w:i/>
+        </w:rPr>
+        <w:t xml:space="preserve">    }</w:t>
+      </w:r>
+    </w:p>
+    <w:p>
+      <w:pPr>
+        <w:ind w:left="720"/>
+        <w:rPr>
+          <w:rFonts w:ascii="Times New Roman" w:eastAsia="Times New Roman" w:hAnsi="Times New Roman" w:cs="Times New Roman"/>
+          <w:i/>
+        </w:rPr>
+      </w:pPr>
+    </w:p>
+    <w:p>
+      <w:pPr>
+        <w:ind w:left="720"/>
+        <w:rPr>
+          <w:rFonts w:ascii="Times New Roman" w:eastAsia="Times New Roman" w:hAnsi="Times New Roman" w:cs="Times New Roman"/>
+          <w:i/>
+        </w:rPr>
+      </w:pPr>
+      <w:r>
+        <w:rPr>
+          <w:rFonts w:ascii="Times New Roman" w:eastAsia="Times New Roman" w:hAnsi="Times New Roman" w:cs="Times New Roman"/>
+          <w:i/>
+        </w:rPr>
+        <w:t xml:space="preserve">    /**</w:t>
+      </w:r>
+    </w:p>
+    <w:p>
+      <w:pPr>
+        <w:ind w:left="720"/>
+        <w:rPr>
+          <w:rFonts w:ascii="Times New Roman" w:eastAsia="Times New Roman" w:hAnsi="Times New Roman" w:cs="Times New Roman"/>
+          <w:i/>
+        </w:rPr>
+      </w:pPr>
+      <w:r>
+        <w:rPr>
+          <w:rFonts w:ascii="Times New Roman" w:eastAsia="Times New Roman" w:hAnsi="Times New Roman" w:cs="Times New Roman"/>
+          <w:i/>
+        </w:rPr>
+        <w:t xml:space="preserve">     * Connects the client to the server and</w:t>
+      </w:r>
+    </w:p>
+    <w:p>
+      <w:pPr>
+        <w:ind w:left="720"/>
+        <w:rPr>
+          <w:rFonts w:ascii="Times New Roman" w:eastAsia="Times New Roman" w:hAnsi="Times New Roman" w:cs="Times New Roman"/>
+          <w:i/>
+        </w:rPr>
+      </w:pPr>
+      <w:r>
+        <w:rPr>
+          <w:rFonts w:ascii="Times New Roman" w:eastAsia="Times New Roman" w:hAnsi="Times New Roman" w:cs="Times New Roman"/>
+          <w:i/>
+        </w:rPr>
+        <w:t xml:space="preserve">     * creates a thread.</w:t>
+      </w:r>
+    </w:p>
+    <w:p>
+      <w:pPr>
+        <w:ind w:left="720"/>
+        <w:rPr>
+          <w:rFonts w:ascii="Times New Roman" w:eastAsia="Times New Roman" w:hAnsi="Times New Roman" w:cs="Times New Roman"/>
+          <w:i/>
+        </w:rPr>
+      </w:pPr>
+      <w:r>
+        <w:rPr>
+          <w:rFonts w:ascii="Times New Roman" w:eastAsia="Times New Roman" w:hAnsi="Times New Roman" w:cs="Times New Roman"/>
+          <w:i/>
+        </w:rPr>
+        <w:t xml:space="preserve">     */</w:t>
+      </w:r>
+    </w:p>
+    <w:p>
+      <w:pPr>
+        <w:ind w:left="720"/>
+        <w:rPr>
+          <w:rFonts w:ascii="Times New Roman" w:eastAsia="Times New Roman" w:hAnsi="Times New Roman" w:cs="Times New Roman"/>
+          <w:i/>
+        </w:rPr>
+      </w:pPr>
+      <w:r>
+        <w:rPr>
+          <w:rFonts w:ascii="Times New Roman" w:eastAsia="Times New Roman" w:hAnsi="Times New Roman" w:cs="Times New Roman"/>
+          <w:i/>
+        </w:rPr>
+        <w:t xml:space="preserve">    public static void </w:t>
+      </w:r>
+      <w:proofErr w:type="gramStart"/>
+      <w:r>
+        <w:rPr>
+          <w:rFonts w:ascii="Times New Roman" w:eastAsia="Times New Roman" w:hAnsi="Times New Roman" w:cs="Times New Roman"/>
+          <w:i/>
+        </w:rPr>
+        <w:t>connect(</w:t>
+      </w:r>
+      <w:proofErr w:type="gramEnd"/>
       <w:r>
         <w:rPr>
           <w:rFonts w:ascii="Times New Roman" w:eastAsia="Times New Roman" w:hAnsi="Times New Roman" w:cs="Times New Roman"/>
@@ -360,7 +491,80 @@
           <w:rFonts w:ascii="Times New Roman" w:eastAsia="Times New Roman" w:hAnsi="Times New Roman" w:cs="Times New Roman"/>
           <w:i/>
         </w:rPr>
-        <w:t xml:space="preserve">        </w:t>
+        <w:t xml:space="preserve">        String hostName = "18.221.102.182";</w:t>
+      </w:r>
+    </w:p>
+    <w:p>
+      <w:pPr>
+        <w:ind w:left="720"/>
+        <w:rPr>
+          <w:rFonts w:ascii="Times New Roman" w:eastAsia="Times New Roman" w:hAnsi="Times New Roman" w:cs="Times New Roman"/>
+          <w:i/>
+        </w:rPr>
+      </w:pPr>
+      <w:r>
+        <w:rPr>
+          <w:rFonts w:ascii="Times New Roman" w:eastAsia="Times New Roman" w:hAnsi="Times New Roman" w:cs="Times New Roman"/>
+          <w:i/>
+        </w:rPr>
+        <w:t xml:space="preserve">        int portNumber = 38102;</w:t>
+      </w:r>
+    </w:p>
+    <w:p>
+      <w:pPr>
+        <w:ind w:left="720"/>
+        <w:rPr>
+          <w:rFonts w:ascii="Times New Roman" w:eastAsia="Times New Roman" w:hAnsi="Times New Roman" w:cs="Times New Roman"/>
+          <w:i/>
+        </w:rPr>
+      </w:pPr>
+    </w:p>
+    <w:p>
+      <w:pPr>
+        <w:ind w:left="720"/>
+        <w:rPr>
+          <w:rFonts w:ascii="Times New Roman" w:eastAsia="Times New Roman" w:hAnsi="Times New Roman" w:cs="Times New Roman"/>
+          <w:i/>
+        </w:rPr>
+      </w:pPr>
+      <w:r>
+        <w:rPr>
+          <w:rFonts w:ascii="Times New Roman" w:eastAsia="Times New Roman" w:hAnsi="Times New Roman" w:cs="Times New Roman"/>
+          <w:i/>
+        </w:rPr>
+        <w:t xml:space="preserve">        try</w:t>
+      </w:r>
+    </w:p>
+    <w:p>
+      <w:pPr>
+        <w:ind w:left="720"/>
+        <w:rPr>
+          <w:rFonts w:ascii="Times New Roman" w:eastAsia="Times New Roman" w:hAnsi="Times New Roman" w:cs="Times New Roman"/>
+          <w:i/>
+        </w:rPr>
+      </w:pPr>
+      <w:r>
+        <w:rPr>
+          <w:rFonts w:ascii="Times New Roman" w:eastAsia="Times New Roman" w:hAnsi="Times New Roman" w:cs="Times New Roman"/>
+          <w:i/>
+        </w:rPr>
+        <w:t xml:space="preserve">        {</w:t>
+      </w:r>
+    </w:p>
+    <w:p>
+      <w:pPr>
+        <w:ind w:left="720"/>
+        <w:rPr>
+          <w:rFonts w:ascii="Times New Roman" w:eastAsia="Times New Roman" w:hAnsi="Times New Roman" w:cs="Times New Roman"/>
+          <w:i/>
+        </w:rPr>
+      </w:pPr>
+      <w:r>
+        <w:rPr>
+          <w:rFonts w:ascii="Times New Roman" w:eastAsia="Times New Roman" w:hAnsi="Times New Roman" w:cs="Times New Roman"/>
+          <w:i/>
+        </w:rPr>
+        <w:t xml:space="preserve">            socket = new </w:t>
       </w:r>
       <w:proofErr w:type="gramStart"/>
       <w:r>
@@ -368,7 +572,7 @@
           <w:rFonts w:ascii="Times New Roman" w:eastAsia="Times New Roman" w:hAnsi="Times New Roman" w:cs="Times New Roman"/>
           <w:i/>
         </w:rPr>
-        <w:t>connect(</w:t>
+        <w:t>Socket(</w:t>
       </w:r>
       <w:proofErr w:type="gramEnd"/>
       <w:r>
@@ -376,7 +580,200 @@
           <w:rFonts w:ascii="Times New Roman" w:eastAsia="Times New Roman" w:hAnsi="Times New Roman" w:cs="Times New Roman"/>
           <w:i/>
         </w:rPr>
-        <w:t>);</w:t>
+        <w:t>hostName, portNumber);</w:t>
+      </w:r>
+    </w:p>
+    <w:p>
+      <w:pPr>
+        <w:ind w:left="720"/>
+        <w:rPr>
+          <w:rFonts w:ascii="Times New Roman" w:eastAsia="Times New Roman" w:hAnsi="Times New Roman" w:cs="Times New Roman"/>
+          <w:i/>
+        </w:rPr>
+      </w:pPr>
+      <w:r>
+        <w:rPr>
+          <w:rFonts w:ascii="Times New Roman" w:eastAsia="Times New Roman" w:hAnsi="Times New Roman" w:cs="Times New Roman"/>
+          <w:i/>
+        </w:rPr>
+        <w:t xml:space="preserve">            new Connection(socket</w:t>
+      </w:r>
+      <w:proofErr w:type="gramStart"/>
+      <w:r>
+        <w:rPr>
+          <w:rFonts w:ascii="Times New Roman" w:eastAsia="Times New Roman" w:hAnsi="Times New Roman" w:cs="Times New Roman"/>
+          <w:i/>
+        </w:rPr>
+        <w:t>).start</w:t>
+      </w:r>
+      <w:proofErr w:type="gramEnd"/>
+      <w:r>
+        <w:rPr>
+          <w:rFonts w:ascii="Times New Roman" w:eastAsia="Times New Roman" w:hAnsi="Times New Roman" w:cs="Times New Roman"/>
+          <w:i/>
+        </w:rPr>
+        <w:t>();</w:t>
+      </w:r>
+    </w:p>
+    <w:p>
+      <w:pPr>
+        <w:ind w:left="720"/>
+        <w:rPr>
+          <w:rFonts w:ascii="Times New Roman" w:eastAsia="Times New Roman" w:hAnsi="Times New Roman" w:cs="Times New Roman"/>
+          <w:i/>
+        </w:rPr>
+      </w:pPr>
+      <w:r>
+        <w:rPr>
+          <w:rFonts w:ascii="Times New Roman" w:eastAsia="Times New Roman" w:hAnsi="Times New Roman" w:cs="Times New Roman"/>
+          <w:i/>
+        </w:rPr>
+        <w:lastRenderedPageBreak/>
+        <w:t xml:space="preserve">            System.out.println("Connected to server.");</w:t>
+      </w:r>
+    </w:p>
+    <w:p>
+      <w:pPr>
+        <w:ind w:left="720"/>
+        <w:rPr>
+          <w:rFonts w:ascii="Times New Roman" w:eastAsia="Times New Roman" w:hAnsi="Times New Roman" w:cs="Times New Roman"/>
+          <w:i/>
+        </w:rPr>
+      </w:pPr>
+      <w:r>
+        <w:rPr>
+          <w:rFonts w:ascii="Times New Roman" w:eastAsia="Times New Roman" w:hAnsi="Times New Roman" w:cs="Times New Roman"/>
+          <w:i/>
+        </w:rPr>
+        <w:t xml:space="preserve">        }</w:t>
+      </w:r>
+    </w:p>
+    <w:p>
+      <w:pPr>
+        <w:ind w:left="720"/>
+        <w:rPr>
+          <w:rFonts w:ascii="Times New Roman" w:eastAsia="Times New Roman" w:hAnsi="Times New Roman" w:cs="Times New Roman"/>
+          <w:i/>
+        </w:rPr>
+      </w:pPr>
+      <w:r>
+        <w:rPr>
+          <w:rFonts w:ascii="Times New Roman" w:eastAsia="Times New Roman" w:hAnsi="Times New Roman" w:cs="Times New Roman"/>
+          <w:i/>
+        </w:rPr>
+        <w:t xml:space="preserve">        catch (UnknownHostException e)</w:t>
+      </w:r>
+    </w:p>
+    <w:p>
+      <w:pPr>
+        <w:ind w:left="720"/>
+        <w:rPr>
+          <w:rFonts w:ascii="Times New Roman" w:eastAsia="Times New Roman" w:hAnsi="Times New Roman" w:cs="Times New Roman"/>
+          <w:i/>
+        </w:rPr>
+      </w:pPr>
+      <w:r>
+        <w:rPr>
+          <w:rFonts w:ascii="Times New Roman" w:eastAsia="Times New Roman" w:hAnsi="Times New Roman" w:cs="Times New Roman"/>
+          <w:i/>
+        </w:rPr>
+        <w:t xml:space="preserve">        {</w:t>
+      </w:r>
+    </w:p>
+    <w:p>
+      <w:pPr>
+        <w:ind w:left="720"/>
+        <w:rPr>
+          <w:rFonts w:ascii="Times New Roman" w:eastAsia="Times New Roman" w:hAnsi="Times New Roman" w:cs="Times New Roman"/>
+          <w:i/>
+        </w:rPr>
+      </w:pPr>
+      <w:r>
+        <w:rPr>
+          <w:rFonts w:ascii="Times New Roman" w:eastAsia="Times New Roman" w:hAnsi="Times New Roman" w:cs="Times New Roman"/>
+          <w:i/>
+        </w:rPr>
+        <w:t xml:space="preserve">            System.err.println("ERROR: Unknown host " + hostName + ".");</w:t>
+      </w:r>
+    </w:p>
+    <w:p>
+      <w:pPr>
+        <w:ind w:left="720"/>
+        <w:rPr>
+          <w:rFonts w:ascii="Times New Roman" w:eastAsia="Times New Roman" w:hAnsi="Times New Roman" w:cs="Times New Roman"/>
+          <w:i/>
+        </w:rPr>
+      </w:pPr>
+      <w:r>
+        <w:rPr>
+          <w:rFonts w:ascii="Times New Roman" w:eastAsia="Times New Roman" w:hAnsi="Times New Roman" w:cs="Times New Roman"/>
+          <w:i/>
+        </w:rPr>
+        <w:t xml:space="preserve">        }</w:t>
+      </w:r>
+    </w:p>
+    <w:p>
+      <w:pPr>
+        <w:ind w:left="720"/>
+        <w:rPr>
+          <w:rFonts w:ascii="Times New Roman" w:eastAsia="Times New Roman" w:hAnsi="Times New Roman" w:cs="Times New Roman"/>
+          <w:i/>
+        </w:rPr>
+      </w:pPr>
+      <w:r>
+        <w:rPr>
+          <w:rFonts w:ascii="Times New Roman" w:eastAsia="Times New Roman" w:hAnsi="Times New Roman" w:cs="Times New Roman"/>
+          <w:i/>
+        </w:rPr>
+        <w:t xml:space="preserve">        catch (IOException e)</w:t>
+      </w:r>
+    </w:p>
+    <w:p>
+      <w:pPr>
+        <w:ind w:left="720"/>
+        <w:rPr>
+          <w:rFonts w:ascii="Times New Roman" w:eastAsia="Times New Roman" w:hAnsi="Times New Roman" w:cs="Times New Roman"/>
+          <w:i/>
+        </w:rPr>
+      </w:pPr>
+      <w:r>
+        <w:rPr>
+          <w:rFonts w:ascii="Times New Roman" w:eastAsia="Times New Roman" w:hAnsi="Times New Roman" w:cs="Times New Roman"/>
+          <w:i/>
+        </w:rPr>
+        <w:t xml:space="preserve">        {</w:t>
+      </w:r>
+    </w:p>
+    <w:p>
+      <w:pPr>
+        <w:ind w:left="720"/>
+        <w:rPr>
+          <w:rFonts w:ascii="Times New Roman" w:eastAsia="Times New Roman" w:hAnsi="Times New Roman" w:cs="Times New Roman"/>
+          <w:i/>
+        </w:rPr>
+      </w:pPr>
+      <w:r>
+        <w:rPr>
+          <w:rFonts w:ascii="Times New Roman" w:eastAsia="Times New Roman" w:hAnsi="Times New Roman" w:cs="Times New Roman"/>
+          <w:i/>
+        </w:rPr>
+        <w:t xml:space="preserve">            System.err.println("ERROR: Could not connect to " + hostName + ".");</w:t>
+      </w:r>
+    </w:p>
+    <w:p>
+      <w:pPr>
+        <w:ind w:left="720"/>
+        <w:rPr>
+          <w:rFonts w:ascii="Times New Roman" w:eastAsia="Times New Roman" w:hAnsi="Times New Roman" w:cs="Times New Roman"/>
+          <w:i/>
+        </w:rPr>
+      </w:pPr>
+      <w:r>
+        <w:rPr>
+          <w:rFonts w:ascii="Times New Roman" w:eastAsia="Times New Roman" w:hAnsi="Times New Roman" w:cs="Times New Roman"/>
+          <w:i/>
+        </w:rPr>
+        <w:t xml:space="preserve">        }</w:t>
       </w:r>
     </w:p>
     <w:p>
@@ -433,23 +830,7 @@
           <w:rFonts w:ascii="Times New Roman" w:eastAsia="Times New Roman" w:hAnsi="Times New Roman" w:cs="Times New Roman"/>
           <w:i/>
         </w:rPr>
-        <w:t xml:space="preserve">     * Connects the client to the server and</w:t>
-      </w:r>
-    </w:p>
-    <w:p>
-      <w:pPr>
-        <w:ind w:left="720"/>
-        <w:rPr>
-          <w:rFonts w:ascii="Times New Roman" w:eastAsia="Times New Roman" w:hAnsi="Times New Roman" w:cs="Times New Roman"/>
-          <w:i/>
-        </w:rPr>
-      </w:pPr>
-      <w:r>
-        <w:rPr>
-          <w:rFonts w:ascii="Times New Roman" w:eastAsia="Times New Roman" w:hAnsi="Times New Roman" w:cs="Times New Roman"/>
-          <w:i/>
-        </w:rPr>
-        <w:t xml:space="preserve">     * creates a thread.</w:t>
+        <w:t xml:space="preserve">     * Disconnects the client from the server.</w:t>
       </w:r>
     </w:p>
     <w:p>
@@ -489,7 +870,7 @@
           <w:rFonts w:ascii="Times New Roman" w:eastAsia="Times New Roman" w:hAnsi="Times New Roman" w:cs="Times New Roman"/>
           <w:i/>
         </w:rPr>
-        <w:t>connect(</w:t>
+        <w:t>disconnect(</w:t>
       </w:r>
       <w:proofErr w:type="gramEnd"/>
       <w:r>
@@ -529,79 +910,6 @@
           <w:rFonts w:ascii="Times New Roman" w:eastAsia="Times New Roman" w:hAnsi="Times New Roman" w:cs="Times New Roman"/>
           <w:i/>
         </w:rPr>
-        <w:t xml:space="preserve">        String </w:t>
-      </w:r>
-      <w:proofErr w:type="spellStart"/>
-      <w:r>
-        <w:rPr>
-          <w:rFonts w:ascii="Times New Roman" w:eastAsia="Times New Roman" w:hAnsi="Times New Roman" w:cs="Times New Roman"/>
-          <w:i/>
-        </w:rPr>
-        <w:t>hostName</w:t>
-      </w:r>
-      <w:proofErr w:type="spellEnd"/>
-      <w:r>
-        <w:rPr>
-          <w:rFonts w:ascii="Times New Roman" w:eastAsia="Times New Roman" w:hAnsi="Times New Roman" w:cs="Times New Roman"/>
-          <w:i/>
-        </w:rPr>
-        <w:t xml:space="preserve"> = "18.221.102.182";</w:t>
-      </w:r>
-    </w:p>
-    <w:p>
-      <w:pPr>
-        <w:ind w:left="720"/>
-        <w:rPr>
-          <w:rFonts w:ascii="Times New Roman" w:eastAsia="Times New Roman" w:hAnsi="Times New Roman" w:cs="Times New Roman"/>
-          <w:i/>
-        </w:rPr>
-      </w:pPr>
-      <w:r>
-        <w:rPr>
-          <w:rFonts w:ascii="Times New Roman" w:eastAsia="Times New Roman" w:hAnsi="Times New Roman" w:cs="Times New Roman"/>
-          <w:i/>
-        </w:rPr>
-        <w:t xml:space="preserve">        int </w:t>
-      </w:r>
-      <w:proofErr w:type="spellStart"/>
-      <w:r>
-        <w:rPr>
-          <w:rFonts w:ascii="Times New Roman" w:eastAsia="Times New Roman" w:hAnsi="Times New Roman" w:cs="Times New Roman"/>
-          <w:i/>
-        </w:rPr>
-        <w:t>portNumber</w:t>
-      </w:r>
-      <w:proofErr w:type="spellEnd"/>
-      <w:r>
-        <w:rPr>
-          <w:rFonts w:ascii="Times New Roman" w:eastAsia="Times New Roman" w:hAnsi="Times New Roman" w:cs="Times New Roman"/>
-          <w:i/>
-        </w:rPr>
-        <w:t xml:space="preserve"> = 38102;</w:t>
-      </w:r>
-    </w:p>
-    <w:p>
-      <w:pPr>
-        <w:ind w:left="720"/>
-        <w:rPr>
-          <w:rFonts w:ascii="Times New Roman" w:eastAsia="Times New Roman" w:hAnsi="Times New Roman" w:cs="Times New Roman"/>
-          <w:i/>
-        </w:rPr>
-      </w:pPr>
-    </w:p>
-    <w:p>
-      <w:pPr>
-        <w:ind w:left="720"/>
-        <w:rPr>
-          <w:rFonts w:ascii="Times New Roman" w:eastAsia="Times New Roman" w:hAnsi="Times New Roman" w:cs="Times New Roman"/>
-          <w:i/>
-        </w:rPr>
-      </w:pPr>
-      <w:r>
-        <w:rPr>
-          <w:rFonts w:ascii="Times New Roman" w:eastAsia="Times New Roman" w:hAnsi="Times New Roman" w:cs="Times New Roman"/>
-          <w:i/>
-        </w:rPr>
         <w:t xml:space="preserve">        try</w:t>
       </w:r>
     </w:p>
@@ -634,7 +942,7 @@
           <w:rFonts w:ascii="Times New Roman" w:eastAsia="Times New Roman" w:hAnsi="Times New Roman" w:cs="Times New Roman"/>
           <w:i/>
         </w:rPr>
-        <w:t xml:space="preserve">            socket = new </w:t>
+        <w:t xml:space="preserve">            </w:t>
       </w:r>
       <w:proofErr w:type="gramStart"/>
       <w:r>
@@ -642,56 +950,95 @@
           <w:rFonts w:ascii="Times New Roman" w:eastAsia="Times New Roman" w:hAnsi="Times New Roman" w:cs="Times New Roman"/>
           <w:i/>
         </w:rPr>
-        <w:t>Socket(</w:t>
-      </w:r>
-      <w:proofErr w:type="spellStart"/>
+        <w:t>socket.close</w:t>
+      </w:r>
       <w:proofErr w:type="gramEnd"/>
       <w:r>
         <w:rPr>
           <w:rFonts w:ascii="Times New Roman" w:eastAsia="Times New Roman" w:hAnsi="Times New Roman" w:cs="Times New Roman"/>
           <w:i/>
         </w:rPr>
-        <w:t>hostName</w:t>
-      </w:r>
-      <w:proofErr w:type="spellEnd"/>
-      <w:r>
-        <w:rPr>
-          <w:rFonts w:ascii="Times New Roman" w:eastAsia="Times New Roman" w:hAnsi="Times New Roman" w:cs="Times New Roman"/>
-          <w:i/>
-        </w:rPr>
-        <w:t xml:space="preserve">, </w:t>
-      </w:r>
-      <w:proofErr w:type="spellStart"/>
-      <w:r>
-        <w:rPr>
-          <w:rFonts w:ascii="Times New Roman" w:eastAsia="Times New Roman" w:hAnsi="Times New Roman" w:cs="Times New Roman"/>
-          <w:i/>
-        </w:rPr>
-        <w:t>portNumber</w:t>
-      </w:r>
-      <w:proofErr w:type="spellEnd"/>
-      <w:r>
-        <w:rPr>
-          <w:rFonts w:ascii="Times New Roman" w:eastAsia="Times New Roman" w:hAnsi="Times New Roman" w:cs="Times New Roman"/>
-          <w:i/>
-        </w:rPr>
-        <w:t>);</w:t>
-      </w:r>
-    </w:p>
-    <w:p>
-      <w:pPr>
-        <w:ind w:left="720"/>
-        <w:rPr>
-          <w:rFonts w:ascii="Times New Roman" w:eastAsia="Times New Roman" w:hAnsi="Times New Roman" w:cs="Times New Roman"/>
-          <w:i/>
-        </w:rPr>
-      </w:pPr>
-      <w:r>
-        <w:rPr>
-          <w:rFonts w:ascii="Times New Roman" w:eastAsia="Times New Roman" w:hAnsi="Times New Roman" w:cs="Times New Roman"/>
-          <w:i/>
-        </w:rPr>
-        <w:t xml:space="preserve">            new Connection(socket</w:t>
+        <w:t>();</w:t>
+      </w:r>
+    </w:p>
+    <w:p>
+      <w:pPr>
+        <w:ind w:left="720"/>
+        <w:rPr>
+          <w:rFonts w:ascii="Times New Roman" w:eastAsia="Times New Roman" w:hAnsi="Times New Roman" w:cs="Times New Roman"/>
+          <w:i/>
+        </w:rPr>
+      </w:pPr>
+      <w:r>
+        <w:rPr>
+          <w:rFonts w:ascii="Times New Roman" w:eastAsia="Times New Roman" w:hAnsi="Times New Roman" w:cs="Times New Roman"/>
+          <w:i/>
+        </w:rPr>
+        <w:t xml:space="preserve">            System.out.println("Disconnected from server.");</w:t>
+      </w:r>
+    </w:p>
+    <w:p>
+      <w:pPr>
+        <w:ind w:left="720"/>
+        <w:rPr>
+          <w:rFonts w:ascii="Times New Roman" w:eastAsia="Times New Roman" w:hAnsi="Times New Roman" w:cs="Times New Roman"/>
+          <w:i/>
+        </w:rPr>
+      </w:pPr>
+      <w:r>
+        <w:rPr>
+          <w:rFonts w:ascii="Times New Roman" w:eastAsia="Times New Roman" w:hAnsi="Times New Roman" w:cs="Times New Roman"/>
+          <w:i/>
+        </w:rPr>
+        <w:t xml:space="preserve">        }</w:t>
+      </w:r>
+    </w:p>
+    <w:p>
+      <w:pPr>
+        <w:ind w:left="720"/>
+        <w:rPr>
+          <w:rFonts w:ascii="Times New Roman" w:eastAsia="Times New Roman" w:hAnsi="Times New Roman" w:cs="Times New Roman"/>
+          <w:i/>
+        </w:rPr>
+      </w:pPr>
+      <w:r>
+        <w:rPr>
+          <w:rFonts w:ascii="Times New Roman" w:eastAsia="Times New Roman" w:hAnsi="Times New Roman" w:cs="Times New Roman"/>
+          <w:i/>
+        </w:rPr>
+        <w:t xml:space="preserve">        catch (IOException e)</w:t>
+      </w:r>
+    </w:p>
+    <w:p>
+      <w:pPr>
+        <w:ind w:left="720"/>
+        <w:rPr>
+          <w:rFonts w:ascii="Times New Roman" w:eastAsia="Times New Roman" w:hAnsi="Times New Roman" w:cs="Times New Roman"/>
+          <w:i/>
+        </w:rPr>
+      </w:pPr>
+      <w:r>
+        <w:rPr>
+          <w:rFonts w:ascii="Times New Roman" w:eastAsia="Times New Roman" w:hAnsi="Times New Roman" w:cs="Times New Roman"/>
+          <w:i/>
+        </w:rPr>
+        <w:t xml:space="preserve">        {</w:t>
+      </w:r>
+    </w:p>
+    <w:p>
+      <w:pPr>
+        <w:ind w:left="720"/>
+        <w:rPr>
+          <w:rFonts w:ascii="Times New Roman" w:eastAsia="Times New Roman" w:hAnsi="Times New Roman" w:cs="Times New Roman"/>
+          <w:i/>
+        </w:rPr>
+      </w:pPr>
+      <w:r>
+        <w:rPr>
+          <w:rFonts w:ascii="Times New Roman" w:eastAsia="Times New Roman" w:hAnsi="Times New Roman" w:cs="Times New Roman"/>
+          <w:i/>
+        </w:rPr>
+        <w:t xml:space="preserve">            System.err.println("ERROR: " + </w:t>
       </w:r>
       <w:proofErr w:type="gramStart"/>
       <w:r>
@@ -699,614 +1046,8 @@
           <w:rFonts w:ascii="Times New Roman" w:eastAsia="Times New Roman" w:hAnsi="Times New Roman" w:cs="Times New Roman"/>
           <w:i/>
         </w:rPr>
-        <w:t>).start</w:t>
-      </w:r>
-      <w:proofErr w:type="gramEnd"/>
-      <w:r>
-        <w:rPr>
-          <w:rFonts w:ascii="Times New Roman" w:eastAsia="Times New Roman" w:hAnsi="Times New Roman" w:cs="Times New Roman"/>
-          <w:i/>
-        </w:rPr>
-        <w:t>();</w:t>
-      </w:r>
-    </w:p>
-    <w:p>
-      <w:pPr>
-        <w:ind w:left="720"/>
-        <w:rPr>
-          <w:rFonts w:ascii="Times New Roman" w:eastAsia="Times New Roman" w:hAnsi="Times New Roman" w:cs="Times New Roman"/>
-          <w:i/>
-        </w:rPr>
-      </w:pPr>
-      <w:r>
-        <w:rPr>
-          <w:rFonts w:ascii="Times New Roman" w:eastAsia="Times New Roman" w:hAnsi="Times New Roman" w:cs="Times New Roman"/>
-          <w:i/>
-        </w:rPr>
-        <w:lastRenderedPageBreak/>
-        <w:t xml:space="preserve">            </w:t>
-      </w:r>
-      <w:proofErr w:type="spellStart"/>
-      <w:r>
-        <w:rPr>
-          <w:rFonts w:ascii="Times New Roman" w:eastAsia="Times New Roman" w:hAnsi="Times New Roman" w:cs="Times New Roman"/>
-          <w:i/>
-        </w:rPr>
-        <w:t>System.out.println</w:t>
-      </w:r>
-      <w:proofErr w:type="spellEnd"/>
-      <w:r>
-        <w:rPr>
-          <w:rFonts w:ascii="Times New Roman" w:eastAsia="Times New Roman" w:hAnsi="Times New Roman" w:cs="Times New Roman"/>
-          <w:i/>
-        </w:rPr>
-        <w:t>("Connected to server.");</w:t>
-      </w:r>
-    </w:p>
-    <w:p>
-      <w:pPr>
-        <w:ind w:left="720"/>
-        <w:rPr>
-          <w:rFonts w:ascii="Times New Roman" w:eastAsia="Times New Roman" w:hAnsi="Times New Roman" w:cs="Times New Roman"/>
-          <w:i/>
-        </w:rPr>
-      </w:pPr>
-      <w:r>
-        <w:rPr>
-          <w:rFonts w:ascii="Times New Roman" w:eastAsia="Times New Roman" w:hAnsi="Times New Roman" w:cs="Times New Roman"/>
-          <w:i/>
-        </w:rPr>
-        <w:t xml:space="preserve">        }</w:t>
-      </w:r>
-    </w:p>
-    <w:p>
-      <w:pPr>
-        <w:ind w:left="720"/>
-        <w:rPr>
-          <w:rFonts w:ascii="Times New Roman" w:eastAsia="Times New Roman" w:hAnsi="Times New Roman" w:cs="Times New Roman"/>
-          <w:i/>
-        </w:rPr>
-      </w:pPr>
-      <w:r>
-        <w:rPr>
-          <w:rFonts w:ascii="Times New Roman" w:eastAsia="Times New Roman" w:hAnsi="Times New Roman" w:cs="Times New Roman"/>
-          <w:i/>
-        </w:rPr>
-        <w:t xml:space="preserve">        catch (</w:t>
-      </w:r>
-      <w:proofErr w:type="spellStart"/>
-      <w:r>
-        <w:rPr>
-          <w:rFonts w:ascii="Times New Roman" w:eastAsia="Times New Roman" w:hAnsi="Times New Roman" w:cs="Times New Roman"/>
-          <w:i/>
-        </w:rPr>
-        <w:t>UnknownHostException</w:t>
-      </w:r>
-      <w:proofErr w:type="spellEnd"/>
-      <w:r>
-        <w:rPr>
-          <w:rFonts w:ascii="Times New Roman" w:eastAsia="Times New Roman" w:hAnsi="Times New Roman" w:cs="Times New Roman"/>
-          <w:i/>
-        </w:rPr>
-        <w:t xml:space="preserve"> e)</w:t>
-      </w:r>
-    </w:p>
-    <w:p>
-      <w:pPr>
-        <w:ind w:left="720"/>
-        <w:rPr>
-          <w:rFonts w:ascii="Times New Roman" w:eastAsia="Times New Roman" w:hAnsi="Times New Roman" w:cs="Times New Roman"/>
-          <w:i/>
-        </w:rPr>
-      </w:pPr>
-      <w:r>
-        <w:rPr>
-          <w:rFonts w:ascii="Times New Roman" w:eastAsia="Times New Roman" w:hAnsi="Times New Roman" w:cs="Times New Roman"/>
-          <w:i/>
-        </w:rPr>
-        <w:t xml:space="preserve">        {</w:t>
-      </w:r>
-    </w:p>
-    <w:p>
-      <w:pPr>
-        <w:ind w:left="720"/>
-        <w:rPr>
-          <w:rFonts w:ascii="Times New Roman" w:eastAsia="Times New Roman" w:hAnsi="Times New Roman" w:cs="Times New Roman"/>
-          <w:i/>
-        </w:rPr>
-      </w:pPr>
-      <w:r>
-        <w:rPr>
-          <w:rFonts w:ascii="Times New Roman" w:eastAsia="Times New Roman" w:hAnsi="Times New Roman" w:cs="Times New Roman"/>
-          <w:i/>
-        </w:rPr>
-        <w:t xml:space="preserve">            </w:t>
-      </w:r>
-      <w:proofErr w:type="spellStart"/>
-      <w:r>
-        <w:rPr>
-          <w:rFonts w:ascii="Times New Roman" w:eastAsia="Times New Roman" w:hAnsi="Times New Roman" w:cs="Times New Roman"/>
-          <w:i/>
-        </w:rPr>
-        <w:t>System.err.println</w:t>
-      </w:r>
-      <w:proofErr w:type="spellEnd"/>
-      <w:r>
-        <w:rPr>
-          <w:rFonts w:ascii="Times New Roman" w:eastAsia="Times New Roman" w:hAnsi="Times New Roman" w:cs="Times New Roman"/>
-          <w:i/>
-        </w:rPr>
-        <w:t xml:space="preserve">("ERROR: Unknown host " + </w:t>
-      </w:r>
-      <w:proofErr w:type="spellStart"/>
-      <w:r>
-        <w:rPr>
-          <w:rFonts w:ascii="Times New Roman" w:eastAsia="Times New Roman" w:hAnsi="Times New Roman" w:cs="Times New Roman"/>
-          <w:i/>
-        </w:rPr>
-        <w:t>hostName</w:t>
-      </w:r>
-      <w:proofErr w:type="spellEnd"/>
-      <w:r>
-        <w:rPr>
-          <w:rFonts w:ascii="Times New Roman" w:eastAsia="Times New Roman" w:hAnsi="Times New Roman" w:cs="Times New Roman"/>
-          <w:i/>
-        </w:rPr>
-        <w:t xml:space="preserve"> + ".");</w:t>
-      </w:r>
-    </w:p>
-    <w:p>
-      <w:pPr>
-        <w:ind w:left="720"/>
-        <w:rPr>
-          <w:rFonts w:ascii="Times New Roman" w:eastAsia="Times New Roman" w:hAnsi="Times New Roman" w:cs="Times New Roman"/>
-          <w:i/>
-        </w:rPr>
-      </w:pPr>
-      <w:r>
-        <w:rPr>
-          <w:rFonts w:ascii="Times New Roman" w:eastAsia="Times New Roman" w:hAnsi="Times New Roman" w:cs="Times New Roman"/>
-          <w:i/>
-        </w:rPr>
-        <w:t xml:space="preserve">        }</w:t>
-      </w:r>
-    </w:p>
-    <w:p>
-      <w:pPr>
-        <w:ind w:left="720"/>
-        <w:rPr>
-          <w:rFonts w:ascii="Times New Roman" w:eastAsia="Times New Roman" w:hAnsi="Times New Roman" w:cs="Times New Roman"/>
-          <w:i/>
-        </w:rPr>
-      </w:pPr>
-      <w:r>
-        <w:rPr>
-          <w:rFonts w:ascii="Times New Roman" w:eastAsia="Times New Roman" w:hAnsi="Times New Roman" w:cs="Times New Roman"/>
-          <w:i/>
-        </w:rPr>
-        <w:t xml:space="preserve">        catch (</w:t>
-      </w:r>
-      <w:proofErr w:type="spellStart"/>
-      <w:r>
-        <w:rPr>
-          <w:rFonts w:ascii="Times New Roman" w:eastAsia="Times New Roman" w:hAnsi="Times New Roman" w:cs="Times New Roman"/>
-          <w:i/>
-        </w:rPr>
-        <w:t>IOException</w:t>
-      </w:r>
-      <w:proofErr w:type="spellEnd"/>
-      <w:r>
-        <w:rPr>
-          <w:rFonts w:ascii="Times New Roman" w:eastAsia="Times New Roman" w:hAnsi="Times New Roman" w:cs="Times New Roman"/>
-          <w:i/>
-        </w:rPr>
-        <w:t xml:space="preserve"> e)</w:t>
-      </w:r>
-    </w:p>
-    <w:p>
-      <w:pPr>
-        <w:ind w:left="720"/>
-        <w:rPr>
-          <w:rFonts w:ascii="Times New Roman" w:eastAsia="Times New Roman" w:hAnsi="Times New Roman" w:cs="Times New Roman"/>
-          <w:i/>
-        </w:rPr>
-      </w:pPr>
-      <w:r>
-        <w:rPr>
-          <w:rFonts w:ascii="Times New Roman" w:eastAsia="Times New Roman" w:hAnsi="Times New Roman" w:cs="Times New Roman"/>
-          <w:i/>
-        </w:rPr>
-        <w:t xml:space="preserve">        {</w:t>
-      </w:r>
-    </w:p>
-    <w:p>
-      <w:pPr>
-        <w:ind w:left="720"/>
-        <w:rPr>
-          <w:rFonts w:ascii="Times New Roman" w:eastAsia="Times New Roman" w:hAnsi="Times New Roman" w:cs="Times New Roman"/>
-          <w:i/>
-        </w:rPr>
-      </w:pPr>
-      <w:r>
-        <w:rPr>
-          <w:rFonts w:ascii="Times New Roman" w:eastAsia="Times New Roman" w:hAnsi="Times New Roman" w:cs="Times New Roman"/>
-          <w:i/>
-        </w:rPr>
-        <w:t xml:space="preserve">            </w:t>
-      </w:r>
-      <w:proofErr w:type="spellStart"/>
-      <w:r>
-        <w:rPr>
-          <w:rFonts w:ascii="Times New Roman" w:eastAsia="Times New Roman" w:hAnsi="Times New Roman" w:cs="Times New Roman"/>
-          <w:i/>
-        </w:rPr>
-        <w:t>System.err.println</w:t>
-      </w:r>
-      <w:proofErr w:type="spellEnd"/>
-      <w:r>
-        <w:rPr>
-          <w:rFonts w:ascii="Times New Roman" w:eastAsia="Times New Roman" w:hAnsi="Times New Roman" w:cs="Times New Roman"/>
-          <w:i/>
-        </w:rPr>
-        <w:t xml:space="preserve">("ERROR: Could not connect to " + </w:t>
-      </w:r>
-      <w:proofErr w:type="spellStart"/>
-      <w:r>
-        <w:rPr>
-          <w:rFonts w:ascii="Times New Roman" w:eastAsia="Times New Roman" w:hAnsi="Times New Roman" w:cs="Times New Roman"/>
-          <w:i/>
-        </w:rPr>
-        <w:t>hostName</w:t>
-      </w:r>
-      <w:proofErr w:type="spellEnd"/>
-      <w:r>
-        <w:rPr>
-          <w:rFonts w:ascii="Times New Roman" w:eastAsia="Times New Roman" w:hAnsi="Times New Roman" w:cs="Times New Roman"/>
-          <w:i/>
-        </w:rPr>
-        <w:t xml:space="preserve"> + ".");</w:t>
-      </w:r>
-    </w:p>
-    <w:p>
-      <w:pPr>
-        <w:ind w:left="720"/>
-        <w:rPr>
-          <w:rFonts w:ascii="Times New Roman" w:eastAsia="Times New Roman" w:hAnsi="Times New Roman" w:cs="Times New Roman"/>
-          <w:i/>
-        </w:rPr>
-      </w:pPr>
-      <w:r>
-        <w:rPr>
-          <w:rFonts w:ascii="Times New Roman" w:eastAsia="Times New Roman" w:hAnsi="Times New Roman" w:cs="Times New Roman"/>
-          <w:i/>
-        </w:rPr>
-        <w:t xml:space="preserve">        }</w:t>
-      </w:r>
-    </w:p>
-    <w:p>
-      <w:pPr>
-        <w:ind w:left="720"/>
-        <w:rPr>
-          <w:rFonts w:ascii="Times New Roman" w:eastAsia="Times New Roman" w:hAnsi="Times New Roman" w:cs="Times New Roman"/>
-          <w:i/>
-        </w:rPr>
-      </w:pPr>
-      <w:r>
-        <w:rPr>
-          <w:rFonts w:ascii="Times New Roman" w:eastAsia="Times New Roman" w:hAnsi="Times New Roman" w:cs="Times New Roman"/>
-          <w:i/>
-        </w:rPr>
-        <w:t xml:space="preserve">    }</w:t>
-      </w:r>
-    </w:p>
-    <w:p>
-      <w:pPr>
-        <w:ind w:left="720"/>
-        <w:rPr>
-          <w:rFonts w:ascii="Times New Roman" w:eastAsia="Times New Roman" w:hAnsi="Times New Roman" w:cs="Times New Roman"/>
-          <w:i/>
-        </w:rPr>
-      </w:pPr>
-    </w:p>
-    <w:p>
-      <w:pPr>
-        <w:ind w:left="720"/>
-        <w:rPr>
-          <w:rFonts w:ascii="Times New Roman" w:eastAsia="Times New Roman" w:hAnsi="Times New Roman" w:cs="Times New Roman"/>
-          <w:i/>
-        </w:rPr>
-      </w:pPr>
-      <w:r>
-        <w:rPr>
-          <w:rFonts w:ascii="Times New Roman" w:eastAsia="Times New Roman" w:hAnsi="Times New Roman" w:cs="Times New Roman"/>
-          <w:i/>
-        </w:rPr>
-        <w:t xml:space="preserve">    /**</w:t>
-      </w:r>
-    </w:p>
-    <w:p>
-      <w:pPr>
-        <w:ind w:left="720"/>
-        <w:rPr>
-          <w:rFonts w:ascii="Times New Roman" w:eastAsia="Times New Roman" w:hAnsi="Times New Roman" w:cs="Times New Roman"/>
-          <w:i/>
-        </w:rPr>
-      </w:pPr>
-      <w:r>
-        <w:rPr>
-          <w:rFonts w:ascii="Times New Roman" w:eastAsia="Times New Roman" w:hAnsi="Times New Roman" w:cs="Times New Roman"/>
-          <w:i/>
-        </w:rPr>
-        <w:t xml:space="preserve">     * Disconnects the client from the server.</w:t>
-      </w:r>
-    </w:p>
-    <w:p>
-      <w:pPr>
-        <w:ind w:left="720"/>
-        <w:rPr>
-          <w:rFonts w:ascii="Times New Roman" w:eastAsia="Times New Roman" w:hAnsi="Times New Roman" w:cs="Times New Roman"/>
-          <w:i/>
-        </w:rPr>
-      </w:pPr>
-      <w:r>
-        <w:rPr>
-          <w:rFonts w:ascii="Times New Roman" w:eastAsia="Times New Roman" w:hAnsi="Times New Roman" w:cs="Times New Roman"/>
-          <w:i/>
-        </w:rPr>
-        <w:t xml:space="preserve">     */</w:t>
-      </w:r>
-    </w:p>
-    <w:p>
-      <w:pPr>
-        <w:ind w:left="720"/>
-        <w:rPr>
-          <w:rFonts w:ascii="Times New Roman" w:eastAsia="Times New Roman" w:hAnsi="Times New Roman" w:cs="Times New Roman"/>
-          <w:i/>
-        </w:rPr>
-      </w:pPr>
-      <w:r>
-        <w:rPr>
-          <w:rFonts w:ascii="Times New Roman" w:eastAsia="Times New Roman" w:hAnsi="Times New Roman" w:cs="Times New Roman"/>
-          <w:i/>
-        </w:rPr>
-        <w:t xml:space="preserve">    public static void </w:t>
-      </w:r>
-      <w:proofErr w:type="gramStart"/>
-      <w:r>
-        <w:rPr>
-          <w:rFonts w:ascii="Times New Roman" w:eastAsia="Times New Roman" w:hAnsi="Times New Roman" w:cs="Times New Roman"/>
-          <w:i/>
-        </w:rPr>
-        <w:t>disconnect(</w:t>
-      </w:r>
-      <w:proofErr w:type="gramEnd"/>
-      <w:r>
-        <w:rPr>
-          <w:rFonts w:ascii="Times New Roman" w:eastAsia="Times New Roman" w:hAnsi="Times New Roman" w:cs="Times New Roman"/>
-          <w:i/>
-        </w:rPr>
-        <w:t>)</w:t>
-      </w:r>
-    </w:p>
-    <w:p>
-      <w:pPr>
-        <w:ind w:left="720"/>
-        <w:rPr>
-          <w:rFonts w:ascii="Times New Roman" w:eastAsia="Times New Roman" w:hAnsi="Times New Roman" w:cs="Times New Roman"/>
-          <w:i/>
-        </w:rPr>
-      </w:pPr>
-      <w:r>
-        <w:rPr>
-          <w:rFonts w:ascii="Times New Roman" w:eastAsia="Times New Roman" w:hAnsi="Times New Roman" w:cs="Times New Roman"/>
-          <w:i/>
-        </w:rPr>
-        <w:t xml:space="preserve">    {</w:t>
-      </w:r>
-    </w:p>
-    <w:p>
-      <w:pPr>
-        <w:ind w:left="720"/>
-        <w:rPr>
-          <w:rFonts w:ascii="Times New Roman" w:eastAsia="Times New Roman" w:hAnsi="Times New Roman" w:cs="Times New Roman"/>
-          <w:i/>
-        </w:rPr>
-      </w:pPr>
-      <w:r>
-        <w:rPr>
-          <w:rFonts w:ascii="Times New Roman" w:eastAsia="Times New Roman" w:hAnsi="Times New Roman" w:cs="Times New Roman"/>
-          <w:i/>
-        </w:rPr>
-        <w:t xml:space="preserve">        try</w:t>
-      </w:r>
-    </w:p>
-    <w:p>
-      <w:pPr>
-        <w:ind w:left="720"/>
-        <w:rPr>
-          <w:rFonts w:ascii="Times New Roman" w:eastAsia="Times New Roman" w:hAnsi="Times New Roman" w:cs="Times New Roman"/>
-          <w:i/>
-        </w:rPr>
-      </w:pPr>
-      <w:r>
-        <w:rPr>
-          <w:rFonts w:ascii="Times New Roman" w:eastAsia="Times New Roman" w:hAnsi="Times New Roman" w:cs="Times New Roman"/>
-          <w:i/>
-        </w:rPr>
-        <w:t xml:space="preserve">        {</w:t>
-      </w:r>
-    </w:p>
-    <w:p>
-      <w:pPr>
-        <w:ind w:left="720"/>
-        <w:rPr>
-          <w:rFonts w:ascii="Times New Roman" w:eastAsia="Times New Roman" w:hAnsi="Times New Roman" w:cs="Times New Roman"/>
-          <w:i/>
-        </w:rPr>
-      </w:pPr>
-      <w:r>
-        <w:rPr>
-          <w:rFonts w:ascii="Times New Roman" w:eastAsia="Times New Roman" w:hAnsi="Times New Roman" w:cs="Times New Roman"/>
-          <w:i/>
-        </w:rPr>
-        <w:t xml:space="preserve">            </w:t>
-      </w:r>
-      <w:proofErr w:type="spellStart"/>
-      <w:proofErr w:type="gramStart"/>
-      <w:r>
-        <w:rPr>
-          <w:rFonts w:ascii="Times New Roman" w:eastAsia="Times New Roman" w:hAnsi="Times New Roman" w:cs="Times New Roman"/>
-          <w:i/>
-        </w:rPr>
-        <w:t>socket.close</w:t>
-      </w:r>
-      <w:proofErr w:type="spellEnd"/>
-      <w:proofErr w:type="gramEnd"/>
-      <w:r>
-        <w:rPr>
-          <w:rFonts w:ascii="Times New Roman" w:eastAsia="Times New Roman" w:hAnsi="Times New Roman" w:cs="Times New Roman"/>
-          <w:i/>
-        </w:rPr>
-        <w:t>();</w:t>
-      </w:r>
-    </w:p>
-    <w:p>
-      <w:pPr>
-        <w:ind w:left="720"/>
-        <w:rPr>
-          <w:rFonts w:ascii="Times New Roman" w:eastAsia="Times New Roman" w:hAnsi="Times New Roman" w:cs="Times New Roman"/>
-          <w:i/>
-        </w:rPr>
-      </w:pPr>
-      <w:r>
-        <w:rPr>
-          <w:rFonts w:ascii="Times New Roman" w:eastAsia="Times New Roman" w:hAnsi="Times New Roman" w:cs="Times New Roman"/>
-          <w:i/>
-        </w:rPr>
-        <w:t xml:space="preserve">            </w:t>
-      </w:r>
-      <w:proofErr w:type="spellStart"/>
-      <w:r>
-        <w:rPr>
-          <w:rFonts w:ascii="Times New Roman" w:eastAsia="Times New Roman" w:hAnsi="Times New Roman" w:cs="Times New Roman"/>
-          <w:i/>
-        </w:rPr>
-        <w:t>System.out.println</w:t>
-      </w:r>
-      <w:proofErr w:type="spellEnd"/>
-      <w:r>
-        <w:rPr>
-          <w:rFonts w:ascii="Times New Roman" w:eastAsia="Times New Roman" w:hAnsi="Times New Roman" w:cs="Times New Roman"/>
-          <w:i/>
-        </w:rPr>
-        <w:t>("Disconnected from server.");</w:t>
-      </w:r>
-    </w:p>
-    <w:p>
-      <w:pPr>
-        <w:ind w:left="720"/>
-        <w:rPr>
-          <w:rFonts w:ascii="Times New Roman" w:eastAsia="Times New Roman" w:hAnsi="Times New Roman" w:cs="Times New Roman"/>
-          <w:i/>
-        </w:rPr>
-      </w:pPr>
-      <w:r>
-        <w:rPr>
-          <w:rFonts w:ascii="Times New Roman" w:eastAsia="Times New Roman" w:hAnsi="Times New Roman" w:cs="Times New Roman"/>
-          <w:i/>
-        </w:rPr>
-        <w:t xml:space="preserve">        }</w:t>
-      </w:r>
-    </w:p>
-    <w:p>
-      <w:pPr>
-        <w:ind w:left="720"/>
-        <w:rPr>
-          <w:rFonts w:ascii="Times New Roman" w:eastAsia="Times New Roman" w:hAnsi="Times New Roman" w:cs="Times New Roman"/>
-          <w:i/>
-        </w:rPr>
-      </w:pPr>
-      <w:r>
-        <w:rPr>
-          <w:rFonts w:ascii="Times New Roman" w:eastAsia="Times New Roman" w:hAnsi="Times New Roman" w:cs="Times New Roman"/>
-          <w:i/>
-        </w:rPr>
-        <w:t xml:space="preserve">        catch (</w:t>
-      </w:r>
-      <w:proofErr w:type="spellStart"/>
-      <w:r>
-        <w:rPr>
-          <w:rFonts w:ascii="Times New Roman" w:eastAsia="Times New Roman" w:hAnsi="Times New Roman" w:cs="Times New Roman"/>
-          <w:i/>
-        </w:rPr>
-        <w:t>IOException</w:t>
-      </w:r>
-      <w:proofErr w:type="spellEnd"/>
-      <w:r>
-        <w:rPr>
-          <w:rFonts w:ascii="Times New Roman" w:eastAsia="Times New Roman" w:hAnsi="Times New Roman" w:cs="Times New Roman"/>
-          <w:i/>
-        </w:rPr>
-        <w:t xml:space="preserve"> e)</w:t>
-      </w:r>
-    </w:p>
-    <w:p>
-      <w:pPr>
-        <w:ind w:left="720"/>
-        <w:rPr>
-          <w:rFonts w:ascii="Times New Roman" w:eastAsia="Times New Roman" w:hAnsi="Times New Roman" w:cs="Times New Roman"/>
-          <w:i/>
-        </w:rPr>
-      </w:pPr>
-      <w:r>
-        <w:rPr>
-          <w:rFonts w:ascii="Times New Roman" w:eastAsia="Times New Roman" w:hAnsi="Times New Roman" w:cs="Times New Roman"/>
-          <w:i/>
-        </w:rPr>
-        <w:t xml:space="preserve">        {</w:t>
-      </w:r>
-    </w:p>
-    <w:p>
-      <w:pPr>
-        <w:ind w:left="720"/>
-        <w:rPr>
-          <w:rFonts w:ascii="Times New Roman" w:eastAsia="Times New Roman" w:hAnsi="Times New Roman" w:cs="Times New Roman"/>
-          <w:i/>
-        </w:rPr>
-      </w:pPr>
-      <w:r>
-        <w:rPr>
-          <w:rFonts w:ascii="Times New Roman" w:eastAsia="Times New Roman" w:hAnsi="Times New Roman" w:cs="Times New Roman"/>
-          <w:i/>
-        </w:rPr>
-        <w:t xml:space="preserve">            </w:t>
-      </w:r>
-      <w:proofErr w:type="spellStart"/>
-      <w:r>
-        <w:rPr>
-          <w:rFonts w:ascii="Times New Roman" w:eastAsia="Times New Roman" w:hAnsi="Times New Roman" w:cs="Times New Roman"/>
-          <w:i/>
-        </w:rPr>
-        <w:t>System.err.println</w:t>
-      </w:r>
-      <w:proofErr w:type="spellEnd"/>
-      <w:r>
-        <w:rPr>
-          <w:rFonts w:ascii="Times New Roman" w:eastAsia="Times New Roman" w:hAnsi="Times New Roman" w:cs="Times New Roman"/>
-          <w:i/>
-        </w:rPr>
-        <w:t xml:space="preserve">("ERROR: " + </w:t>
-      </w:r>
-      <w:proofErr w:type="spellStart"/>
-      <w:proofErr w:type="gramStart"/>
-      <w:r>
-        <w:rPr>
-          <w:rFonts w:ascii="Times New Roman" w:eastAsia="Times New Roman" w:hAnsi="Times New Roman" w:cs="Times New Roman"/>
-          <w:i/>
-        </w:rPr>
         <w:t>e.getMessage</w:t>
       </w:r>
-      <w:proofErr w:type="spellEnd"/>
       <w:proofErr w:type="gramEnd"/>
       <w:r>
         <w:rPr>
@@ -1437,7 +1178,6 @@
         <w:lastRenderedPageBreak/>
         <w:t xml:space="preserve">import </w:t>
       </w:r>
-      <w:proofErr w:type="spellStart"/>
       <w:proofErr w:type="gramStart"/>
       <w:r>
         <w:rPr>
@@ -1446,7 +1186,6 @@
         </w:rPr>
         <w:t>java.net.Socket</w:t>
       </w:r>
-      <w:proofErr w:type="spellEnd"/>
       <w:proofErr w:type="gramEnd"/>
       <w:r>
         <w:rPr>
@@ -1471,7 +1210,6 @@
         </w:rPr>
         <w:t xml:space="preserve">import </w:t>
       </w:r>
-      <w:proofErr w:type="spellStart"/>
       <w:proofErr w:type="gramStart"/>
       <w:r>
         <w:rPr>
@@ -1480,7 +1218,6 @@
         </w:rPr>
         <w:t>java.nio.ByteBuffer</w:t>
       </w:r>
-      <w:proofErr w:type="spellEnd"/>
       <w:proofErr w:type="gramEnd"/>
       <w:r>
         <w:rPr>
@@ -1576,55 +1313,23 @@
           <w:rFonts w:ascii="Times New Roman" w:hAnsi="Times New Roman" w:cs="Times New Roman"/>
           <w:i/>
         </w:rPr>
-        <w:t xml:space="preserve">    public volatile static boolean </w:t>
-      </w:r>
-      <w:proofErr w:type="spellStart"/>
-      <w:r>
-        <w:rPr>
-          <w:rFonts w:ascii="Times New Roman" w:hAnsi="Times New Roman" w:cs="Times New Roman"/>
-          <w:i/>
-        </w:rPr>
-        <w:t>endThread</w:t>
-      </w:r>
-      <w:proofErr w:type="spellEnd"/>
-      <w:r>
-        <w:rPr>
-          <w:rFonts w:ascii="Times New Roman" w:hAnsi="Times New Roman" w:cs="Times New Roman"/>
-          <w:i/>
-        </w:rPr>
-        <w:t xml:space="preserve"> = false;</w:t>
-      </w:r>
-    </w:p>
-    <w:p>
-      <w:pPr>
-        <w:ind w:left="720"/>
-        <w:rPr>
-          <w:rFonts w:ascii="Times New Roman" w:hAnsi="Times New Roman" w:cs="Times New Roman"/>
-          <w:i/>
-        </w:rPr>
-      </w:pPr>
-      <w:r>
-        <w:rPr>
-          <w:rFonts w:ascii="Times New Roman" w:hAnsi="Times New Roman" w:cs="Times New Roman"/>
-          <w:i/>
-        </w:rPr>
-        <w:t xml:space="preserve">    private Socket </w:t>
-      </w:r>
-      <w:proofErr w:type="spellStart"/>
-      <w:r>
-        <w:rPr>
-          <w:rFonts w:ascii="Times New Roman" w:hAnsi="Times New Roman" w:cs="Times New Roman"/>
-          <w:i/>
-        </w:rPr>
-        <w:t>socket</w:t>
-      </w:r>
-      <w:proofErr w:type="spellEnd"/>
-      <w:r>
-        <w:rPr>
-          <w:rFonts w:ascii="Times New Roman" w:hAnsi="Times New Roman" w:cs="Times New Roman"/>
-          <w:i/>
-        </w:rPr>
-        <w:t xml:space="preserve"> = null;</w:t>
+        <w:t xml:space="preserve">    public volatile static boolean endThread = false;</w:t>
+      </w:r>
+    </w:p>
+    <w:p>
+      <w:pPr>
+        <w:ind w:left="720"/>
+        <w:rPr>
+          <w:rFonts w:ascii="Times New Roman" w:hAnsi="Times New Roman" w:cs="Times New Roman"/>
+          <w:i/>
+        </w:rPr>
+      </w:pPr>
+      <w:r>
+        <w:rPr>
+          <w:rFonts w:ascii="Times New Roman" w:hAnsi="Times New Roman" w:cs="Times New Roman"/>
+          <w:i/>
+        </w:rPr>
+        <w:t xml:space="preserve">    private Socket socket = null;</w:t>
       </w:r>
     </w:p>
     <w:p>
@@ -1665,23 +1370,7 @@
           <w:rFonts w:ascii="Times New Roman" w:hAnsi="Times New Roman" w:cs="Times New Roman"/>
           <w:i/>
         </w:rPr>
-        <w:t xml:space="preserve">Socket </w:t>
-      </w:r>
-      <w:proofErr w:type="spellStart"/>
-      <w:r>
-        <w:rPr>
-          <w:rFonts w:ascii="Times New Roman" w:hAnsi="Times New Roman" w:cs="Times New Roman"/>
-          <w:i/>
-        </w:rPr>
-        <w:t>socket</w:t>
-      </w:r>
-      <w:proofErr w:type="spellEnd"/>
-      <w:r>
-        <w:rPr>
-          <w:rFonts w:ascii="Times New Roman" w:hAnsi="Times New Roman" w:cs="Times New Roman"/>
-          <w:i/>
-        </w:rPr>
-        <w:t>)</w:t>
+        <w:t>Socket socket)</w:t>
       </w:r>
     </w:p>
     <w:p>
@@ -1747,7 +1436,6 @@
         </w:rPr>
         <w:t xml:space="preserve">        </w:t>
       </w:r>
-      <w:proofErr w:type="spellStart"/>
       <w:proofErr w:type="gramStart"/>
       <w:r>
         <w:rPr>
@@ -1756,7 +1444,6 @@
         </w:rPr>
         <w:t>this.socket</w:t>
       </w:r>
-      <w:proofErr w:type="spellEnd"/>
       <w:proofErr w:type="gramEnd"/>
       <w:r>
         <w:rPr>
@@ -2102,49 +1789,65 @@
           <w:rFonts w:ascii="Times New Roman" w:hAnsi="Times New Roman" w:cs="Times New Roman"/>
           <w:i/>
         </w:rPr>
-        <w:t xml:space="preserve">            int </w:t>
-      </w:r>
-      <w:proofErr w:type="spellStart"/>
-      <w:r>
-        <w:rPr>
-          <w:rFonts w:ascii="Times New Roman" w:hAnsi="Times New Roman" w:cs="Times New Roman"/>
-          <w:i/>
-        </w:rPr>
-        <w:t>firstHalfByte</w:t>
-      </w:r>
-      <w:proofErr w:type="spellEnd"/>
-      <w:r>
-        <w:rPr>
-          <w:rFonts w:ascii="Times New Roman" w:hAnsi="Times New Roman" w:cs="Times New Roman"/>
-          <w:i/>
-        </w:rPr>
-        <w:t xml:space="preserve">, </w:t>
-      </w:r>
-      <w:proofErr w:type="spellStart"/>
-      <w:r>
-        <w:rPr>
-          <w:rFonts w:ascii="Times New Roman" w:hAnsi="Times New Roman" w:cs="Times New Roman"/>
-          <w:i/>
-        </w:rPr>
-        <w:t>secondHalfByte</w:t>
-      </w:r>
-      <w:proofErr w:type="spellEnd"/>
-      <w:r>
-        <w:rPr>
-          <w:rFonts w:ascii="Times New Roman" w:hAnsi="Times New Roman" w:cs="Times New Roman"/>
-          <w:i/>
-        </w:rPr>
-        <w:t xml:space="preserve">, </w:t>
-      </w:r>
-      <w:proofErr w:type="spellStart"/>
-      <w:r>
-        <w:rPr>
-          <w:rFonts w:ascii="Times New Roman" w:hAnsi="Times New Roman" w:cs="Times New Roman"/>
-          <w:i/>
-        </w:rPr>
-        <w:t>reconstructedByte</w:t>
-      </w:r>
-      <w:proofErr w:type="spellEnd"/>
+        <w:t xml:space="preserve">            int firstHalfByte, secondHalfByte, reconstructedByte;</w:t>
+      </w:r>
+    </w:p>
+    <w:p>
+      <w:pPr>
+        <w:ind w:left="720"/>
+        <w:rPr>
+          <w:rFonts w:ascii="Times New Roman" w:hAnsi="Times New Roman" w:cs="Times New Roman"/>
+          <w:i/>
+        </w:rPr>
+      </w:pPr>
+      <w:r>
+        <w:rPr>
+          <w:rFonts w:ascii="Times New Roman" w:hAnsi="Times New Roman" w:cs="Times New Roman"/>
+          <w:i/>
+        </w:rPr>
+        <w:t xml:space="preserve">            byte </w:t>
+      </w:r>
+      <w:proofErr w:type="gramStart"/>
+      <w:r>
+        <w:rPr>
+          <w:rFonts w:ascii="Times New Roman" w:hAnsi="Times New Roman" w:cs="Times New Roman"/>
+          <w:i/>
+        </w:rPr>
+        <w:t>receivedBytes[</w:t>
+      </w:r>
+      <w:proofErr w:type="gramEnd"/>
+      <w:r>
+        <w:rPr>
+          <w:rFonts w:ascii="Times New Roman" w:hAnsi="Times New Roman" w:cs="Times New Roman"/>
+          <w:i/>
+        </w:rPr>
+        <w:t>] = new byte[AMOUNT_BYTES_RECEIVED];</w:t>
+      </w:r>
+    </w:p>
+    <w:p>
+      <w:pPr>
+        <w:ind w:left="720"/>
+        <w:rPr>
+          <w:rFonts w:ascii="Times New Roman" w:hAnsi="Times New Roman" w:cs="Times New Roman"/>
+          <w:i/>
+        </w:rPr>
+      </w:pPr>
+      <w:r>
+        <w:rPr>
+          <w:rFonts w:ascii="Times New Roman" w:hAnsi="Times New Roman" w:cs="Times New Roman"/>
+          <w:i/>
+        </w:rPr>
+        <w:t xml:space="preserve">            String receivedBytesString = </w:t>
+      </w:r>
+      <w:proofErr w:type="gramStart"/>
+      <w:r>
+        <w:rPr>
+          <w:rFonts w:ascii="Times New Roman" w:hAnsi="Times New Roman" w:cs="Times New Roman"/>
+          <w:i/>
+        </w:rPr>
+        <w:t>"  "</w:t>
+      </w:r>
+      <w:proofErr w:type="gramEnd"/>
       <w:r>
         <w:rPr>
           <w:rFonts w:ascii="Times New Roman" w:hAnsi="Times New Roman" w:cs="Times New Roman"/>
@@ -2161,29 +1864,102 @@
           <w:i/>
         </w:rPr>
       </w:pPr>
-      <w:r>
-        <w:rPr>
-          <w:rFonts w:ascii="Times New Roman" w:hAnsi="Times New Roman" w:cs="Times New Roman"/>
-          <w:i/>
-        </w:rPr>
-        <w:t xml:space="preserve">            byte </w:t>
-      </w:r>
-      <w:proofErr w:type="spellStart"/>
+    </w:p>
+    <w:p>
+      <w:pPr>
+        <w:ind w:left="720"/>
+        <w:rPr>
+          <w:rFonts w:ascii="Times New Roman" w:hAnsi="Times New Roman" w:cs="Times New Roman"/>
+          <w:i/>
+        </w:rPr>
+      </w:pPr>
+      <w:r>
+        <w:rPr>
+          <w:rFonts w:ascii="Times New Roman" w:hAnsi="Times New Roman" w:cs="Times New Roman"/>
+          <w:i/>
+        </w:rPr>
+        <w:t xml:space="preserve">            // Constants for bitwise operations.</w:t>
+      </w:r>
+    </w:p>
+    <w:p>
+      <w:pPr>
+        <w:ind w:left="720"/>
+        <w:rPr>
+          <w:rFonts w:ascii="Times New Roman" w:hAnsi="Times New Roman" w:cs="Times New Roman"/>
+          <w:i/>
+        </w:rPr>
+      </w:pPr>
+      <w:r>
+        <w:rPr>
+          <w:rFonts w:ascii="Times New Roman" w:hAnsi="Times New Roman" w:cs="Times New Roman"/>
+          <w:i/>
+        </w:rPr>
+        <w:t xml:space="preserve">            final short HALF_BYTE_SIZE = 4;</w:t>
+      </w:r>
+    </w:p>
+    <w:p>
+      <w:pPr>
+        <w:ind w:left="720"/>
+        <w:rPr>
+          <w:rFonts w:ascii="Times New Roman" w:hAnsi="Times New Roman" w:cs="Times New Roman"/>
+          <w:i/>
+        </w:rPr>
+      </w:pPr>
+      <w:r>
+        <w:rPr>
+          <w:rFonts w:ascii="Times New Roman" w:hAnsi="Times New Roman" w:cs="Times New Roman"/>
+          <w:i/>
+        </w:rPr>
+        <w:t xml:space="preserve">            final int BITMASK = 0xFF;</w:t>
+      </w:r>
+    </w:p>
+    <w:p>
+      <w:pPr>
+        <w:ind w:left="720"/>
+        <w:rPr>
+          <w:rFonts w:ascii="Times New Roman" w:hAnsi="Times New Roman" w:cs="Times New Roman"/>
+          <w:i/>
+        </w:rPr>
+      </w:pPr>
+    </w:p>
+    <w:p>
+      <w:pPr>
+        <w:ind w:left="720"/>
+        <w:rPr>
+          <w:rFonts w:ascii="Times New Roman" w:hAnsi="Times New Roman" w:cs="Times New Roman"/>
+          <w:i/>
+        </w:rPr>
+      </w:pPr>
+      <w:r>
+        <w:rPr>
+          <w:rFonts w:ascii="Times New Roman" w:hAnsi="Times New Roman" w:cs="Times New Roman"/>
+          <w:i/>
+        </w:rPr>
+        <w:t xml:space="preserve">            // InputStream object to receive and read server's responses.</w:t>
+      </w:r>
+    </w:p>
+    <w:p>
+      <w:pPr>
+        <w:ind w:left="720"/>
+        <w:rPr>
+          <w:rFonts w:ascii="Times New Roman" w:hAnsi="Times New Roman" w:cs="Times New Roman"/>
+          <w:i/>
+        </w:rPr>
+      </w:pPr>
+      <w:r>
+        <w:rPr>
+          <w:rFonts w:ascii="Times New Roman" w:hAnsi="Times New Roman" w:cs="Times New Roman"/>
+          <w:i/>
+        </w:rPr>
+        <w:t xml:space="preserve">            InputStream inputStream = </w:t>
+      </w:r>
       <w:proofErr w:type="gramStart"/>
       <w:r>
         <w:rPr>
           <w:rFonts w:ascii="Times New Roman" w:hAnsi="Times New Roman" w:cs="Times New Roman"/>
           <w:i/>
         </w:rPr>
-        <w:t>receivedBytes</w:t>
-      </w:r>
-      <w:proofErr w:type="spellEnd"/>
-      <w:r>
-        <w:rPr>
-          <w:rFonts w:ascii="Times New Roman" w:hAnsi="Times New Roman" w:cs="Times New Roman"/>
-          <w:i/>
-        </w:rPr>
-        <w:t>[</w:t>
+        <w:t>socket.getInputStream</w:t>
       </w:r>
       <w:proofErr w:type="gramEnd"/>
       <w:r>
@@ -2191,39 +1967,80 @@
           <w:rFonts w:ascii="Times New Roman" w:hAnsi="Times New Roman" w:cs="Times New Roman"/>
           <w:i/>
         </w:rPr>
-        <w:t>] = new byte[AMOUNT_BYTES_RECEIVED];</w:t>
-      </w:r>
-    </w:p>
-    <w:p>
-      <w:pPr>
-        <w:ind w:left="720"/>
-        <w:rPr>
-          <w:rFonts w:ascii="Times New Roman" w:hAnsi="Times New Roman" w:cs="Times New Roman"/>
-          <w:i/>
-        </w:rPr>
-      </w:pPr>
-      <w:r>
-        <w:rPr>
-          <w:rFonts w:ascii="Times New Roman" w:hAnsi="Times New Roman" w:cs="Times New Roman"/>
-          <w:i/>
-        </w:rPr>
-        <w:t xml:space="preserve">            String </w:t>
-      </w:r>
-      <w:proofErr w:type="spellStart"/>
-      <w:r>
-        <w:rPr>
-          <w:rFonts w:ascii="Times New Roman" w:hAnsi="Times New Roman" w:cs="Times New Roman"/>
-          <w:i/>
-        </w:rPr>
-        <w:t>receivedBytesString</w:t>
-      </w:r>
-      <w:proofErr w:type="spellEnd"/>
-      <w:r>
-        <w:rPr>
-          <w:rFonts w:ascii="Times New Roman" w:hAnsi="Times New Roman" w:cs="Times New Roman"/>
-          <w:i/>
-        </w:rPr>
-        <w:t xml:space="preserve"> = </w:t>
+        <w:t>();</w:t>
+      </w:r>
+    </w:p>
+    <w:p>
+      <w:pPr>
+        <w:ind w:left="720"/>
+        <w:rPr>
+          <w:rFonts w:ascii="Times New Roman" w:hAnsi="Times New Roman" w:cs="Times New Roman"/>
+          <w:i/>
+        </w:rPr>
+      </w:pPr>
+    </w:p>
+    <w:p>
+      <w:pPr>
+        <w:ind w:left="720"/>
+        <w:rPr>
+          <w:rFonts w:ascii="Times New Roman" w:hAnsi="Times New Roman" w:cs="Times New Roman"/>
+          <w:i/>
+        </w:rPr>
+      </w:pPr>
+      <w:r>
+        <w:rPr>
+          <w:rFonts w:ascii="Times New Roman" w:hAnsi="Times New Roman" w:cs="Times New Roman"/>
+          <w:i/>
+        </w:rPr>
+        <w:t xml:space="preserve">            // The main loop of execution.</w:t>
+      </w:r>
+    </w:p>
+    <w:p>
+      <w:pPr>
+        <w:ind w:left="720"/>
+        <w:rPr>
+          <w:rFonts w:ascii="Times New Roman" w:hAnsi="Times New Roman" w:cs="Times New Roman"/>
+          <w:i/>
+        </w:rPr>
+      </w:pPr>
+      <w:r>
+        <w:rPr>
+          <w:rFonts w:ascii="Times New Roman" w:hAnsi="Times New Roman" w:cs="Times New Roman"/>
+          <w:i/>
+        </w:rPr>
+        <w:t xml:space="preserve">            // InputStream.read() returns -1 when the stream ends</w:t>
+      </w:r>
+    </w:p>
+    <w:p>
+      <w:pPr>
+        <w:ind w:left="720"/>
+        <w:rPr>
+          <w:rFonts w:ascii="Times New Roman" w:hAnsi="Times New Roman" w:cs="Times New Roman"/>
+          <w:i/>
+        </w:rPr>
+      </w:pPr>
+      <w:r>
+        <w:rPr>
+          <w:rFonts w:ascii="Times New Roman" w:hAnsi="Times New Roman" w:cs="Times New Roman"/>
+          <w:i/>
+        </w:rPr>
+        <w:t xml:space="preserve">            // and there is nothing else to read</w:t>
+      </w:r>
+    </w:p>
+    <w:p>
+      <w:pPr>
+        <w:ind w:left="720"/>
+        <w:rPr>
+          <w:rFonts w:ascii="Times New Roman" w:hAnsi="Times New Roman" w:cs="Times New Roman"/>
+          <w:i/>
+        </w:rPr>
+      </w:pPr>
+      <w:r>
+        <w:rPr>
+          <w:rFonts w:ascii="Times New Roman" w:hAnsi="Times New Roman" w:cs="Times New Roman"/>
+          <w:i/>
+        </w:rPr>
+        <w:t xml:space="preserve">            </w:t>
       </w:r>
       <w:proofErr w:type="gramStart"/>
       <w:r>
@@ -2231,7 +2048,7 @@
           <w:rFonts w:ascii="Times New Roman" w:hAnsi="Times New Roman" w:cs="Times New Roman"/>
           <w:i/>
         </w:rPr>
-        <w:t>"  "</w:t>
+        <w:t>while(</w:t>
       </w:r>
       <w:proofErr w:type="gramEnd"/>
       <w:r>
@@ -2239,170 +2056,175 @@
           <w:rFonts w:ascii="Times New Roman" w:hAnsi="Times New Roman" w:cs="Times New Roman"/>
           <w:i/>
         </w:rPr>
-        <w:t>;</w:t>
-      </w:r>
-    </w:p>
-    <w:p>
-      <w:pPr>
-        <w:ind w:left="720"/>
-        <w:rPr>
-          <w:rFonts w:ascii="Times New Roman" w:hAnsi="Times New Roman" w:cs="Times New Roman"/>
-          <w:i/>
-        </w:rPr>
-      </w:pPr>
-    </w:p>
-    <w:p>
-      <w:pPr>
-        <w:ind w:left="720"/>
-        <w:rPr>
-          <w:rFonts w:ascii="Times New Roman" w:hAnsi="Times New Roman" w:cs="Times New Roman"/>
-          <w:i/>
-        </w:rPr>
-      </w:pPr>
-      <w:r>
-        <w:rPr>
-          <w:rFonts w:ascii="Times New Roman" w:hAnsi="Times New Roman" w:cs="Times New Roman"/>
-          <w:i/>
-        </w:rPr>
-        <w:t xml:space="preserve">            // Constants for bitwise operations.</w:t>
-      </w:r>
-    </w:p>
-    <w:p>
-      <w:pPr>
-        <w:ind w:left="720"/>
-        <w:rPr>
-          <w:rFonts w:ascii="Times New Roman" w:hAnsi="Times New Roman" w:cs="Times New Roman"/>
-          <w:i/>
-        </w:rPr>
-      </w:pPr>
-      <w:r>
-        <w:rPr>
-          <w:rFonts w:ascii="Times New Roman" w:hAnsi="Times New Roman" w:cs="Times New Roman"/>
-          <w:i/>
-        </w:rPr>
-        <w:t xml:space="preserve">            final short HALF_BYTE_SIZE = 4;</w:t>
-      </w:r>
-    </w:p>
-    <w:p>
-      <w:pPr>
-        <w:ind w:left="720"/>
-        <w:rPr>
-          <w:rFonts w:ascii="Times New Roman" w:hAnsi="Times New Roman" w:cs="Times New Roman"/>
-          <w:i/>
-        </w:rPr>
-      </w:pPr>
-      <w:r>
-        <w:rPr>
-          <w:rFonts w:ascii="Times New Roman" w:hAnsi="Times New Roman" w:cs="Times New Roman"/>
-          <w:i/>
-        </w:rPr>
-        <w:t xml:space="preserve">            final int BITMASK = 0xFF;</w:t>
-      </w:r>
-    </w:p>
-    <w:p>
-      <w:pPr>
-        <w:ind w:left="720"/>
-        <w:rPr>
-          <w:rFonts w:ascii="Times New Roman" w:hAnsi="Times New Roman" w:cs="Times New Roman"/>
-          <w:i/>
-        </w:rPr>
-      </w:pPr>
-    </w:p>
-    <w:p>
-      <w:pPr>
-        <w:ind w:left="720"/>
-        <w:rPr>
-          <w:rFonts w:ascii="Times New Roman" w:hAnsi="Times New Roman" w:cs="Times New Roman"/>
-          <w:i/>
-        </w:rPr>
-      </w:pPr>
-      <w:r>
-        <w:rPr>
-          <w:rFonts w:ascii="Times New Roman" w:hAnsi="Times New Roman" w:cs="Times New Roman"/>
-          <w:i/>
-        </w:rPr>
-        <w:t xml:space="preserve">            // </w:t>
-      </w:r>
-      <w:proofErr w:type="spellStart"/>
-      <w:r>
-        <w:rPr>
-          <w:rFonts w:ascii="Times New Roman" w:hAnsi="Times New Roman" w:cs="Times New Roman"/>
-          <w:i/>
-        </w:rPr>
-        <w:t>InputStream</w:t>
-      </w:r>
-      <w:proofErr w:type="spellEnd"/>
-      <w:r>
-        <w:rPr>
-          <w:rFonts w:ascii="Times New Roman" w:hAnsi="Times New Roman" w:cs="Times New Roman"/>
-          <w:i/>
-        </w:rPr>
-        <w:t xml:space="preserve"> object to receive and read server's responses.</w:t>
-      </w:r>
-    </w:p>
-    <w:p>
-      <w:pPr>
-        <w:ind w:left="720"/>
-        <w:rPr>
-          <w:rFonts w:ascii="Times New Roman" w:hAnsi="Times New Roman" w:cs="Times New Roman"/>
-          <w:i/>
-        </w:rPr>
-      </w:pPr>
-      <w:r>
-        <w:rPr>
-          <w:rFonts w:ascii="Times New Roman" w:hAnsi="Times New Roman" w:cs="Times New Roman"/>
-          <w:i/>
-        </w:rPr>
-        <w:t xml:space="preserve">            </w:t>
-      </w:r>
-      <w:proofErr w:type="spellStart"/>
-      <w:r>
-        <w:rPr>
-          <w:rFonts w:ascii="Times New Roman" w:hAnsi="Times New Roman" w:cs="Times New Roman"/>
-          <w:i/>
-        </w:rPr>
-        <w:t>InputStream</w:t>
-      </w:r>
-      <w:proofErr w:type="spellEnd"/>
-      <w:r>
-        <w:rPr>
-          <w:rFonts w:ascii="Times New Roman" w:hAnsi="Times New Roman" w:cs="Times New Roman"/>
-          <w:i/>
-        </w:rPr>
-        <w:t xml:space="preserve"> </w:t>
-      </w:r>
-      <w:proofErr w:type="spellStart"/>
-      <w:r>
-        <w:rPr>
-          <w:rFonts w:ascii="Times New Roman" w:hAnsi="Times New Roman" w:cs="Times New Roman"/>
-          <w:i/>
-        </w:rPr>
-        <w:t>inputStream</w:t>
-      </w:r>
-      <w:proofErr w:type="spellEnd"/>
-      <w:r>
-        <w:rPr>
-          <w:rFonts w:ascii="Times New Roman" w:hAnsi="Times New Roman" w:cs="Times New Roman"/>
-          <w:i/>
-        </w:rPr>
-        <w:t xml:space="preserve"> = </w:t>
-      </w:r>
-      <w:proofErr w:type="spellStart"/>
+        <w:t>(firstHalfByte = inputStream.read()) != -1</w:t>
+      </w:r>
+    </w:p>
+    <w:p>
+      <w:pPr>
+        <w:ind w:left="720"/>
+        <w:rPr>
+          <w:rFonts w:ascii="Times New Roman" w:hAnsi="Times New Roman" w:cs="Times New Roman"/>
+          <w:i/>
+        </w:rPr>
+      </w:pPr>
+      <w:r>
+        <w:rPr>
+          <w:rFonts w:ascii="Times New Roman" w:hAnsi="Times New Roman" w:cs="Times New Roman"/>
+          <w:i/>
+        </w:rPr>
+        <w:t xml:space="preserve">                    &amp;&amp; (secondHalfByte = inputStream.read()</w:t>
+      </w:r>
       <w:proofErr w:type="gramStart"/>
       <w:r>
         <w:rPr>
           <w:rFonts w:ascii="Times New Roman" w:hAnsi="Times New Roman" w:cs="Times New Roman"/>
           <w:i/>
         </w:rPr>
-        <w:t>socket.getInputStream</w:t>
-      </w:r>
-      <w:proofErr w:type="spellEnd"/>
+        <w:t>) !</w:t>
+      </w:r>
       <w:proofErr w:type="gramEnd"/>
       <w:r>
         <w:rPr>
           <w:rFonts w:ascii="Times New Roman" w:hAnsi="Times New Roman" w:cs="Times New Roman"/>
           <w:i/>
         </w:rPr>
+        <w:t>= -1)</w:t>
+      </w:r>
+    </w:p>
+    <w:p>
+      <w:pPr>
+        <w:ind w:left="720"/>
+        <w:rPr>
+          <w:rFonts w:ascii="Times New Roman" w:hAnsi="Times New Roman" w:cs="Times New Roman"/>
+          <w:i/>
+        </w:rPr>
+      </w:pPr>
+      <w:r>
+        <w:rPr>
+          <w:rFonts w:ascii="Times New Roman" w:hAnsi="Times New Roman" w:cs="Times New Roman"/>
+          <w:i/>
+        </w:rPr>
+        <w:t xml:space="preserve">            {</w:t>
+      </w:r>
+    </w:p>
+    <w:p>
+      <w:pPr>
+        <w:ind w:left="720"/>
+        <w:rPr>
+          <w:rFonts w:ascii="Times New Roman" w:hAnsi="Times New Roman" w:cs="Times New Roman"/>
+          <w:i/>
+        </w:rPr>
+      </w:pPr>
+      <w:r>
+        <w:rPr>
+          <w:rFonts w:ascii="Times New Roman" w:hAnsi="Times New Roman" w:cs="Times New Roman"/>
+          <w:i/>
+        </w:rPr>
+        <w:t xml:space="preserve">                // The full byte obtained from combining the first and second half byte sent by the server.</w:t>
+      </w:r>
+    </w:p>
+    <w:p>
+      <w:pPr>
+        <w:ind w:left="720"/>
+        <w:rPr>
+          <w:rFonts w:ascii="Times New Roman" w:hAnsi="Times New Roman" w:cs="Times New Roman"/>
+          <w:i/>
+        </w:rPr>
+      </w:pPr>
+      <w:r>
+        <w:rPr>
+          <w:rFonts w:ascii="Times New Roman" w:hAnsi="Times New Roman" w:cs="Times New Roman"/>
+          <w:i/>
+        </w:rPr>
+        <w:t xml:space="preserve">                // The first half of the byte gets LEFT SHIFTED by the size of 4 bits.</w:t>
+      </w:r>
+    </w:p>
+    <w:p>
+      <w:pPr>
+        <w:ind w:left="720"/>
+        <w:rPr>
+          <w:rFonts w:ascii="Times New Roman" w:hAnsi="Times New Roman" w:cs="Times New Roman"/>
+          <w:i/>
+        </w:rPr>
+      </w:pPr>
+      <w:r>
+        <w:rPr>
+          <w:rFonts w:ascii="Times New Roman" w:hAnsi="Times New Roman" w:cs="Times New Roman"/>
+          <w:i/>
+        </w:rPr>
+        <w:t xml:space="preserve">                // The second half gets ANDed with the 0xFF bitmask.</w:t>
+      </w:r>
+    </w:p>
+    <w:p>
+      <w:pPr>
+        <w:ind w:left="720"/>
+        <w:rPr>
+          <w:rFonts w:ascii="Times New Roman" w:hAnsi="Times New Roman" w:cs="Times New Roman"/>
+          <w:i/>
+        </w:rPr>
+      </w:pPr>
+      <w:r>
+        <w:rPr>
+          <w:rFonts w:ascii="Times New Roman" w:hAnsi="Times New Roman" w:cs="Times New Roman"/>
+          <w:i/>
+        </w:rPr>
+        <w:t xml:space="preserve">                // Both halves are ORed with each other to combine them into a single byte.</w:t>
+      </w:r>
+    </w:p>
+    <w:p>
+      <w:pPr>
+        <w:ind w:left="720"/>
+        <w:rPr>
+          <w:rFonts w:ascii="Times New Roman" w:hAnsi="Times New Roman" w:cs="Times New Roman"/>
+          <w:i/>
+        </w:rPr>
+      </w:pPr>
+      <w:r>
+        <w:rPr>
+          <w:rFonts w:ascii="Times New Roman" w:hAnsi="Times New Roman" w:cs="Times New Roman"/>
+          <w:i/>
+        </w:rPr>
+        <w:t xml:space="preserve">                reconstructedByte = (firstHalfByte &lt;&lt; HALF_BYTE_SIZE) | (secondHalfByte &amp; BITMASK);</w:t>
+      </w:r>
+    </w:p>
+    <w:p>
+      <w:pPr>
+        <w:ind w:left="720"/>
+        <w:rPr>
+          <w:rFonts w:ascii="Times New Roman" w:hAnsi="Times New Roman" w:cs="Times New Roman"/>
+          <w:i/>
+        </w:rPr>
+      </w:pPr>
+    </w:p>
+    <w:p>
+      <w:pPr>
+        <w:ind w:left="720"/>
+        <w:rPr>
+          <w:rFonts w:ascii="Times New Roman" w:hAnsi="Times New Roman" w:cs="Times New Roman"/>
+          <w:i/>
+        </w:rPr>
+      </w:pPr>
+      <w:r>
+        <w:rPr>
+          <w:rFonts w:ascii="Times New Roman" w:hAnsi="Times New Roman" w:cs="Times New Roman"/>
+          <w:i/>
+        </w:rPr>
+        <w:t xml:space="preserve">                receivedBytesString += Integer.toHexString(reconstructedByte</w:t>
+      </w:r>
+      <w:proofErr w:type="gramStart"/>
+      <w:r>
+        <w:rPr>
+          <w:rFonts w:ascii="Times New Roman" w:hAnsi="Times New Roman" w:cs="Times New Roman"/>
+          <w:i/>
+        </w:rPr>
+        <w:t>).toUpperCase</w:t>
+      </w:r>
+      <w:proofErr w:type="gramEnd"/>
+      <w:r>
+        <w:rPr>
+          <w:rFonts w:ascii="Times New Roman" w:hAnsi="Times New Roman" w:cs="Times New Roman"/>
+          <w:i/>
+        </w:rPr>
         <w:t>();</w:t>
       </w:r>
     </w:p>
@@ -2414,85 +2236,12 @@
           <w:i/>
         </w:rPr>
       </w:pPr>
-    </w:p>
-    <w:p>
-      <w:pPr>
-        <w:ind w:left="720"/>
-        <w:rPr>
-          <w:rFonts w:ascii="Times New Roman" w:hAnsi="Times New Roman" w:cs="Times New Roman"/>
-          <w:i/>
-        </w:rPr>
-      </w:pPr>
-      <w:r>
-        <w:rPr>
-          <w:rFonts w:ascii="Times New Roman" w:hAnsi="Times New Roman" w:cs="Times New Roman"/>
-          <w:i/>
-        </w:rPr>
-        <w:t xml:space="preserve">            // The main loop of execution.</w:t>
-      </w:r>
-    </w:p>
-    <w:p>
-      <w:pPr>
-        <w:ind w:left="720"/>
-        <w:rPr>
-          <w:rFonts w:ascii="Times New Roman" w:hAnsi="Times New Roman" w:cs="Times New Roman"/>
-          <w:i/>
-        </w:rPr>
-      </w:pPr>
-      <w:r>
-        <w:rPr>
-          <w:rFonts w:ascii="Times New Roman" w:hAnsi="Times New Roman" w:cs="Times New Roman"/>
-          <w:i/>
-        </w:rPr>
-        <w:t xml:space="preserve">            // </w:t>
-      </w:r>
-      <w:proofErr w:type="spellStart"/>
-      <w:r>
-        <w:rPr>
-          <w:rFonts w:ascii="Times New Roman" w:hAnsi="Times New Roman" w:cs="Times New Roman"/>
-          <w:i/>
-        </w:rPr>
-        <w:t>InputStream.read</w:t>
-      </w:r>
-      <w:proofErr w:type="spellEnd"/>
-      <w:r>
-        <w:rPr>
-          <w:rFonts w:ascii="Times New Roman" w:hAnsi="Times New Roman" w:cs="Times New Roman"/>
-          <w:i/>
-        </w:rPr>
-        <w:t>() returns -1 when the stream ends</w:t>
-      </w:r>
-    </w:p>
-    <w:p>
-      <w:pPr>
-        <w:ind w:left="720"/>
-        <w:rPr>
-          <w:rFonts w:ascii="Times New Roman" w:hAnsi="Times New Roman" w:cs="Times New Roman"/>
-          <w:i/>
-        </w:rPr>
-      </w:pPr>
-      <w:r>
-        <w:rPr>
-          <w:rFonts w:ascii="Times New Roman" w:hAnsi="Times New Roman" w:cs="Times New Roman"/>
-          <w:i/>
-        </w:rPr>
-        <w:t xml:space="preserve">            // and there is nothing else to read</w:t>
-      </w:r>
-    </w:p>
-    <w:p>
-      <w:pPr>
-        <w:ind w:left="720"/>
-        <w:rPr>
-          <w:rFonts w:ascii="Times New Roman" w:hAnsi="Times New Roman" w:cs="Times New Roman"/>
-          <w:i/>
-        </w:rPr>
-      </w:pPr>
-      <w:r>
-        <w:rPr>
-          <w:rFonts w:ascii="Times New Roman" w:hAnsi="Times New Roman" w:cs="Times New Roman"/>
-          <w:i/>
-        </w:rPr>
-        <w:t xml:space="preserve">            </w:t>
+      <w:r>
+        <w:rPr>
+          <w:rFonts w:ascii="Times New Roman" w:hAnsi="Times New Roman" w:cs="Times New Roman"/>
+          <w:i/>
+        </w:rPr>
+        <w:t xml:space="preserve">                </w:t>
       </w:r>
       <w:proofErr w:type="gramStart"/>
       <w:r>
@@ -2500,7 +2249,7 @@
           <w:rFonts w:ascii="Times New Roman" w:hAnsi="Times New Roman" w:cs="Times New Roman"/>
           <w:i/>
         </w:rPr>
-        <w:t>while(</w:t>
+        <w:t>receivedBytes[</w:t>
       </w:r>
       <w:proofErr w:type="gramEnd"/>
       <w:r>
@@ -2508,427 +2257,7 @@
           <w:rFonts w:ascii="Times New Roman" w:hAnsi="Times New Roman" w:cs="Times New Roman"/>
           <w:i/>
         </w:rPr>
-        <w:t>(</w:t>
-      </w:r>
-      <w:proofErr w:type="spellStart"/>
-      <w:r>
-        <w:rPr>
-          <w:rFonts w:ascii="Times New Roman" w:hAnsi="Times New Roman" w:cs="Times New Roman"/>
-          <w:i/>
-        </w:rPr>
-        <w:t>firstHalfByte</w:t>
-      </w:r>
-      <w:proofErr w:type="spellEnd"/>
-      <w:r>
-        <w:rPr>
-          <w:rFonts w:ascii="Times New Roman" w:hAnsi="Times New Roman" w:cs="Times New Roman"/>
-          <w:i/>
-        </w:rPr>
-        <w:t xml:space="preserve"> = </w:t>
-      </w:r>
-      <w:proofErr w:type="spellStart"/>
-      <w:r>
-        <w:rPr>
-          <w:rFonts w:ascii="Times New Roman" w:hAnsi="Times New Roman" w:cs="Times New Roman"/>
-          <w:i/>
-        </w:rPr>
-        <w:t>inputStream.read</w:t>
-      </w:r>
-      <w:proofErr w:type="spellEnd"/>
-      <w:r>
-        <w:rPr>
-          <w:rFonts w:ascii="Times New Roman" w:hAnsi="Times New Roman" w:cs="Times New Roman"/>
-          <w:i/>
-        </w:rPr>
-        <w:t>()) != -1</w:t>
-      </w:r>
-    </w:p>
-    <w:p>
-      <w:pPr>
-        <w:ind w:left="720"/>
-        <w:rPr>
-          <w:rFonts w:ascii="Times New Roman" w:hAnsi="Times New Roman" w:cs="Times New Roman"/>
-          <w:i/>
-        </w:rPr>
-      </w:pPr>
-      <w:r>
-        <w:rPr>
-          <w:rFonts w:ascii="Times New Roman" w:hAnsi="Times New Roman" w:cs="Times New Roman"/>
-          <w:i/>
-        </w:rPr>
-        <w:t xml:space="preserve">                    &amp;&amp; (</w:t>
-      </w:r>
-      <w:proofErr w:type="spellStart"/>
-      <w:r>
-        <w:rPr>
-          <w:rFonts w:ascii="Times New Roman" w:hAnsi="Times New Roman" w:cs="Times New Roman"/>
-          <w:i/>
-        </w:rPr>
-        <w:t>secondHalfByte</w:t>
-      </w:r>
-      <w:proofErr w:type="spellEnd"/>
-      <w:r>
-        <w:rPr>
-          <w:rFonts w:ascii="Times New Roman" w:hAnsi="Times New Roman" w:cs="Times New Roman"/>
-          <w:i/>
-        </w:rPr>
-        <w:t xml:space="preserve"> = </w:t>
-      </w:r>
-      <w:proofErr w:type="spellStart"/>
-      <w:r>
-        <w:rPr>
-          <w:rFonts w:ascii="Times New Roman" w:hAnsi="Times New Roman" w:cs="Times New Roman"/>
-          <w:i/>
-        </w:rPr>
-        <w:t>inputStream.read</w:t>
-      </w:r>
-      <w:proofErr w:type="spellEnd"/>
-      <w:r>
-        <w:rPr>
-          <w:rFonts w:ascii="Times New Roman" w:hAnsi="Times New Roman" w:cs="Times New Roman"/>
-          <w:i/>
-        </w:rPr>
-        <w:t>()</w:t>
-      </w:r>
-      <w:proofErr w:type="gramStart"/>
-      <w:r>
-        <w:rPr>
-          <w:rFonts w:ascii="Times New Roman" w:hAnsi="Times New Roman" w:cs="Times New Roman"/>
-          <w:i/>
-        </w:rPr>
-        <w:t>) !</w:t>
-      </w:r>
-      <w:proofErr w:type="gramEnd"/>
-      <w:r>
-        <w:rPr>
-          <w:rFonts w:ascii="Times New Roman" w:hAnsi="Times New Roman" w:cs="Times New Roman"/>
-          <w:i/>
-        </w:rPr>
-        <w:t>= -1)</w:t>
-      </w:r>
-    </w:p>
-    <w:p>
-      <w:pPr>
-        <w:ind w:left="720"/>
-        <w:rPr>
-          <w:rFonts w:ascii="Times New Roman" w:hAnsi="Times New Roman" w:cs="Times New Roman"/>
-          <w:i/>
-        </w:rPr>
-      </w:pPr>
-      <w:r>
-        <w:rPr>
-          <w:rFonts w:ascii="Times New Roman" w:hAnsi="Times New Roman" w:cs="Times New Roman"/>
-          <w:i/>
-        </w:rPr>
-        <w:t xml:space="preserve">            {</w:t>
-      </w:r>
-    </w:p>
-    <w:p>
-      <w:pPr>
-        <w:ind w:left="720"/>
-        <w:rPr>
-          <w:rFonts w:ascii="Times New Roman" w:hAnsi="Times New Roman" w:cs="Times New Roman"/>
-          <w:i/>
-        </w:rPr>
-      </w:pPr>
-      <w:r>
-        <w:rPr>
-          <w:rFonts w:ascii="Times New Roman" w:hAnsi="Times New Roman" w:cs="Times New Roman"/>
-          <w:i/>
-        </w:rPr>
-        <w:t xml:space="preserve">                // The full byte obtained from combining the first and second half byte sent by the server.</w:t>
-      </w:r>
-    </w:p>
-    <w:p>
-      <w:pPr>
-        <w:ind w:left="720"/>
-        <w:rPr>
-          <w:rFonts w:ascii="Times New Roman" w:hAnsi="Times New Roman" w:cs="Times New Roman"/>
-          <w:i/>
-        </w:rPr>
-      </w:pPr>
-      <w:r>
-        <w:rPr>
-          <w:rFonts w:ascii="Times New Roman" w:hAnsi="Times New Roman" w:cs="Times New Roman"/>
-          <w:i/>
-        </w:rPr>
-        <w:t xml:space="preserve">                // The first half of the byte gets LEFT SHIFTED by the size of 4 bits.</w:t>
-      </w:r>
-    </w:p>
-    <w:p>
-      <w:pPr>
-        <w:ind w:left="720"/>
-        <w:rPr>
-          <w:rFonts w:ascii="Times New Roman" w:hAnsi="Times New Roman" w:cs="Times New Roman"/>
-          <w:i/>
-        </w:rPr>
-      </w:pPr>
-      <w:r>
-        <w:rPr>
-          <w:rFonts w:ascii="Times New Roman" w:hAnsi="Times New Roman" w:cs="Times New Roman"/>
-          <w:i/>
-        </w:rPr>
-        <w:t xml:space="preserve">                // The second half gets </w:t>
-      </w:r>
-      <w:proofErr w:type="spellStart"/>
-      <w:r>
-        <w:rPr>
-          <w:rFonts w:ascii="Times New Roman" w:hAnsi="Times New Roman" w:cs="Times New Roman"/>
-          <w:i/>
-        </w:rPr>
-        <w:t>ANDed</w:t>
-      </w:r>
-      <w:proofErr w:type="spellEnd"/>
-      <w:r>
-        <w:rPr>
-          <w:rFonts w:ascii="Times New Roman" w:hAnsi="Times New Roman" w:cs="Times New Roman"/>
-          <w:i/>
-        </w:rPr>
-        <w:t xml:space="preserve"> with the 0xFF bitmask.</w:t>
-      </w:r>
-    </w:p>
-    <w:p>
-      <w:pPr>
-        <w:ind w:left="720"/>
-        <w:rPr>
-          <w:rFonts w:ascii="Times New Roman" w:hAnsi="Times New Roman" w:cs="Times New Roman"/>
-          <w:i/>
-        </w:rPr>
-      </w:pPr>
-      <w:r>
-        <w:rPr>
-          <w:rFonts w:ascii="Times New Roman" w:hAnsi="Times New Roman" w:cs="Times New Roman"/>
-          <w:i/>
-        </w:rPr>
-        <w:t xml:space="preserve">                // Both halves are </w:t>
-      </w:r>
-      <w:proofErr w:type="spellStart"/>
-      <w:r>
-        <w:rPr>
-          <w:rFonts w:ascii="Times New Roman" w:hAnsi="Times New Roman" w:cs="Times New Roman"/>
-          <w:i/>
-        </w:rPr>
-        <w:t>ORed</w:t>
-      </w:r>
-      <w:proofErr w:type="spellEnd"/>
-      <w:r>
-        <w:rPr>
-          <w:rFonts w:ascii="Times New Roman" w:hAnsi="Times New Roman" w:cs="Times New Roman"/>
-          <w:i/>
-        </w:rPr>
-        <w:t xml:space="preserve"> with each other to combine them into a single byte.</w:t>
-      </w:r>
-    </w:p>
-    <w:p>
-      <w:pPr>
-        <w:ind w:left="720"/>
-        <w:rPr>
-          <w:rFonts w:ascii="Times New Roman" w:hAnsi="Times New Roman" w:cs="Times New Roman"/>
-          <w:i/>
-        </w:rPr>
-      </w:pPr>
-      <w:r>
-        <w:rPr>
-          <w:rFonts w:ascii="Times New Roman" w:hAnsi="Times New Roman" w:cs="Times New Roman"/>
-          <w:i/>
-        </w:rPr>
-        <w:t xml:space="preserve">                </w:t>
-      </w:r>
-      <w:proofErr w:type="spellStart"/>
-      <w:r>
-        <w:rPr>
-          <w:rFonts w:ascii="Times New Roman" w:hAnsi="Times New Roman" w:cs="Times New Roman"/>
-          <w:i/>
-        </w:rPr>
-        <w:t>reconstructedByte</w:t>
-      </w:r>
-      <w:proofErr w:type="spellEnd"/>
-      <w:r>
-        <w:rPr>
-          <w:rFonts w:ascii="Times New Roman" w:hAnsi="Times New Roman" w:cs="Times New Roman"/>
-          <w:i/>
-        </w:rPr>
-        <w:t xml:space="preserve"> = (</w:t>
-      </w:r>
-      <w:proofErr w:type="spellStart"/>
-      <w:r>
-        <w:rPr>
-          <w:rFonts w:ascii="Times New Roman" w:hAnsi="Times New Roman" w:cs="Times New Roman"/>
-          <w:i/>
-        </w:rPr>
-        <w:t>firstHalfByte</w:t>
-      </w:r>
-      <w:proofErr w:type="spellEnd"/>
-      <w:r>
-        <w:rPr>
-          <w:rFonts w:ascii="Times New Roman" w:hAnsi="Times New Roman" w:cs="Times New Roman"/>
-          <w:i/>
-        </w:rPr>
-        <w:t xml:space="preserve"> &lt;&lt; HALF_BYTE_SIZE) | (</w:t>
-      </w:r>
-      <w:proofErr w:type="spellStart"/>
-      <w:r>
-        <w:rPr>
-          <w:rFonts w:ascii="Times New Roman" w:hAnsi="Times New Roman" w:cs="Times New Roman"/>
-          <w:i/>
-        </w:rPr>
-        <w:t>secondHalfByte</w:t>
-      </w:r>
-      <w:proofErr w:type="spellEnd"/>
-      <w:r>
-        <w:rPr>
-          <w:rFonts w:ascii="Times New Roman" w:hAnsi="Times New Roman" w:cs="Times New Roman"/>
-          <w:i/>
-        </w:rPr>
-        <w:t xml:space="preserve"> &amp; BITMASK);</w:t>
-      </w:r>
-    </w:p>
-    <w:p>
-      <w:pPr>
-        <w:ind w:left="720"/>
-        <w:rPr>
-          <w:rFonts w:ascii="Times New Roman" w:hAnsi="Times New Roman" w:cs="Times New Roman"/>
-          <w:i/>
-        </w:rPr>
-      </w:pPr>
-    </w:p>
-    <w:p>
-      <w:pPr>
-        <w:ind w:left="720"/>
-        <w:rPr>
-          <w:rFonts w:ascii="Times New Roman" w:hAnsi="Times New Roman" w:cs="Times New Roman"/>
-          <w:i/>
-        </w:rPr>
-      </w:pPr>
-      <w:r>
-        <w:rPr>
-          <w:rFonts w:ascii="Times New Roman" w:hAnsi="Times New Roman" w:cs="Times New Roman"/>
-          <w:i/>
-        </w:rPr>
-        <w:t xml:space="preserve">                </w:t>
-      </w:r>
-      <w:proofErr w:type="spellStart"/>
-      <w:r>
-        <w:rPr>
-          <w:rFonts w:ascii="Times New Roman" w:hAnsi="Times New Roman" w:cs="Times New Roman"/>
-          <w:i/>
-        </w:rPr>
-        <w:t>receivedBytesString</w:t>
-      </w:r>
-      <w:proofErr w:type="spellEnd"/>
-      <w:r>
-        <w:rPr>
-          <w:rFonts w:ascii="Times New Roman" w:hAnsi="Times New Roman" w:cs="Times New Roman"/>
-          <w:i/>
-        </w:rPr>
-        <w:t xml:space="preserve"> += </w:t>
-      </w:r>
-      <w:proofErr w:type="spellStart"/>
-      <w:r>
-        <w:rPr>
-          <w:rFonts w:ascii="Times New Roman" w:hAnsi="Times New Roman" w:cs="Times New Roman"/>
-          <w:i/>
-        </w:rPr>
-        <w:t>Integer.toHexString</w:t>
-      </w:r>
-      <w:proofErr w:type="spellEnd"/>
-      <w:r>
-        <w:rPr>
-          <w:rFonts w:ascii="Times New Roman" w:hAnsi="Times New Roman" w:cs="Times New Roman"/>
-          <w:i/>
-        </w:rPr>
-        <w:t>(</w:t>
-      </w:r>
-      <w:proofErr w:type="spellStart"/>
-      <w:r>
-        <w:rPr>
-          <w:rFonts w:ascii="Times New Roman" w:hAnsi="Times New Roman" w:cs="Times New Roman"/>
-          <w:i/>
-        </w:rPr>
-        <w:t>reconstructedByte</w:t>
-      </w:r>
-      <w:proofErr w:type="spellEnd"/>
-      <w:proofErr w:type="gramStart"/>
-      <w:r>
-        <w:rPr>
-          <w:rFonts w:ascii="Times New Roman" w:hAnsi="Times New Roman" w:cs="Times New Roman"/>
-          <w:i/>
-        </w:rPr>
-        <w:t>).</w:t>
-      </w:r>
-      <w:proofErr w:type="spellStart"/>
-      <w:r>
-        <w:rPr>
-          <w:rFonts w:ascii="Times New Roman" w:hAnsi="Times New Roman" w:cs="Times New Roman"/>
-          <w:i/>
-        </w:rPr>
-        <w:t>toUpperCase</w:t>
-      </w:r>
-      <w:proofErr w:type="spellEnd"/>
-      <w:proofErr w:type="gramEnd"/>
-      <w:r>
-        <w:rPr>
-          <w:rFonts w:ascii="Times New Roman" w:hAnsi="Times New Roman" w:cs="Times New Roman"/>
-          <w:i/>
-        </w:rPr>
-        <w:t>();</w:t>
-      </w:r>
-    </w:p>
-    <w:p>
-      <w:pPr>
-        <w:ind w:left="720"/>
-        <w:rPr>
-          <w:rFonts w:ascii="Times New Roman" w:hAnsi="Times New Roman" w:cs="Times New Roman"/>
-          <w:i/>
-        </w:rPr>
-      </w:pPr>
-      <w:r>
-        <w:rPr>
-          <w:rFonts w:ascii="Times New Roman" w:hAnsi="Times New Roman" w:cs="Times New Roman"/>
-          <w:i/>
-        </w:rPr>
-        <w:t xml:space="preserve">                </w:t>
-      </w:r>
-      <w:proofErr w:type="spellStart"/>
-      <w:proofErr w:type="gramStart"/>
-      <w:r>
-        <w:rPr>
-          <w:rFonts w:ascii="Times New Roman" w:hAnsi="Times New Roman" w:cs="Times New Roman"/>
-          <w:i/>
-        </w:rPr>
-        <w:t>receivedBytes</w:t>
-      </w:r>
-      <w:proofErr w:type="spellEnd"/>
-      <w:r>
-        <w:rPr>
-          <w:rFonts w:ascii="Times New Roman" w:hAnsi="Times New Roman" w:cs="Times New Roman"/>
-          <w:i/>
-        </w:rPr>
-        <w:t>[</w:t>
-      </w:r>
-      <w:proofErr w:type="gramEnd"/>
-      <w:r>
-        <w:rPr>
-          <w:rFonts w:ascii="Times New Roman" w:hAnsi="Times New Roman" w:cs="Times New Roman"/>
-          <w:i/>
-        </w:rPr>
-        <w:t xml:space="preserve">counter - 1] = (byte) </w:t>
-      </w:r>
-      <w:proofErr w:type="spellStart"/>
-      <w:r>
-        <w:rPr>
-          <w:rFonts w:ascii="Times New Roman" w:hAnsi="Times New Roman" w:cs="Times New Roman"/>
-          <w:i/>
-        </w:rPr>
-        <w:t>reconstructedByte</w:t>
-      </w:r>
-      <w:proofErr w:type="spellEnd"/>
-      <w:r>
-        <w:rPr>
-          <w:rFonts w:ascii="Times New Roman" w:hAnsi="Times New Roman" w:cs="Times New Roman"/>
-          <w:i/>
-        </w:rPr>
-        <w:t>;</w:t>
+        <w:t>counter - 1] = (byte) reconstructedByte;</w:t>
       </w:r>
     </w:p>
     <w:p>
@@ -3050,23 +2379,7 @@
           <w:rFonts w:ascii="Times New Roman" w:hAnsi="Times New Roman" w:cs="Times New Roman"/>
           <w:i/>
         </w:rPr>
-        <w:t xml:space="preserve">                    </w:t>
-      </w:r>
-      <w:proofErr w:type="spellStart"/>
-      <w:r>
-        <w:rPr>
-          <w:rFonts w:ascii="Times New Roman" w:hAnsi="Times New Roman" w:cs="Times New Roman"/>
-          <w:i/>
-        </w:rPr>
-        <w:t>receivedBytesString</w:t>
-      </w:r>
-      <w:proofErr w:type="spellEnd"/>
-      <w:r>
-        <w:rPr>
-          <w:rFonts w:ascii="Times New Roman" w:hAnsi="Times New Roman" w:cs="Times New Roman"/>
-          <w:i/>
-        </w:rPr>
-        <w:t xml:space="preserve"> += "\</w:t>
+        <w:t xml:space="preserve">                    receivedBytesString += "\</w:t>
       </w:r>
       <w:proofErr w:type="gramStart"/>
       <w:r>
@@ -3146,135 +2459,55 @@
           <w:rFonts w:ascii="Times New Roman" w:hAnsi="Times New Roman" w:cs="Times New Roman"/>
           <w:i/>
         </w:rPr>
-        <w:t xml:space="preserve">                    </w:t>
-      </w:r>
-      <w:proofErr w:type="spellStart"/>
-      <w:r>
-        <w:rPr>
-          <w:rFonts w:ascii="Times New Roman" w:hAnsi="Times New Roman" w:cs="Times New Roman"/>
-          <w:i/>
-        </w:rPr>
-        <w:t>System.out.println</w:t>
-      </w:r>
-      <w:proofErr w:type="spellEnd"/>
-      <w:r>
-        <w:rPr>
-          <w:rFonts w:ascii="Times New Roman" w:hAnsi="Times New Roman" w:cs="Times New Roman"/>
-          <w:i/>
-        </w:rPr>
-        <w:t xml:space="preserve">("Received bytes:\n" + </w:t>
-      </w:r>
-      <w:proofErr w:type="spellStart"/>
-      <w:r>
-        <w:rPr>
-          <w:rFonts w:ascii="Times New Roman" w:hAnsi="Times New Roman" w:cs="Times New Roman"/>
-          <w:i/>
-        </w:rPr>
-        <w:t>receivedBytesString</w:t>
-      </w:r>
-      <w:proofErr w:type="spellEnd"/>
-      <w:r>
-        <w:rPr>
-          <w:rFonts w:ascii="Times New Roman" w:hAnsi="Times New Roman" w:cs="Times New Roman"/>
-          <w:i/>
-        </w:rPr>
-        <w:t>);</w:t>
-      </w:r>
-    </w:p>
-    <w:p>
-      <w:pPr>
-        <w:ind w:left="720"/>
-        <w:rPr>
-          <w:rFonts w:ascii="Times New Roman" w:hAnsi="Times New Roman" w:cs="Times New Roman"/>
-          <w:i/>
-        </w:rPr>
-      </w:pPr>
-      <w:r>
-        <w:rPr>
-          <w:rFonts w:ascii="Times New Roman" w:hAnsi="Times New Roman" w:cs="Times New Roman"/>
-          <w:i/>
-        </w:rPr>
-        <w:t xml:space="preserve">                    long checksum = verify(</w:t>
-      </w:r>
-      <w:proofErr w:type="spellStart"/>
-      <w:r>
-        <w:rPr>
-          <w:rFonts w:ascii="Times New Roman" w:hAnsi="Times New Roman" w:cs="Times New Roman"/>
-          <w:i/>
-        </w:rPr>
-        <w:t>receivedBytes</w:t>
-      </w:r>
-      <w:proofErr w:type="spellEnd"/>
-      <w:r>
-        <w:rPr>
-          <w:rFonts w:ascii="Times New Roman" w:hAnsi="Times New Roman" w:cs="Times New Roman"/>
-          <w:i/>
-        </w:rPr>
-        <w:t>);</w:t>
-      </w:r>
-    </w:p>
-    <w:p>
-      <w:pPr>
-        <w:ind w:left="720"/>
-        <w:rPr>
-          <w:rFonts w:ascii="Times New Roman" w:hAnsi="Times New Roman" w:cs="Times New Roman"/>
-          <w:i/>
-        </w:rPr>
-      </w:pPr>
-      <w:r>
-        <w:rPr>
-          <w:rFonts w:ascii="Times New Roman" w:hAnsi="Times New Roman" w:cs="Times New Roman"/>
-          <w:i/>
-        </w:rPr>
-        <w:t xml:space="preserve">                    </w:t>
-      </w:r>
-      <w:proofErr w:type="spellStart"/>
-      <w:r>
-        <w:rPr>
-          <w:rFonts w:ascii="Times New Roman" w:hAnsi="Times New Roman" w:cs="Times New Roman"/>
-          <w:i/>
-        </w:rPr>
-        <w:t>System.out.println</w:t>
-      </w:r>
-      <w:proofErr w:type="spellEnd"/>
-      <w:r>
-        <w:rPr>
-          <w:rFonts w:ascii="Times New Roman" w:hAnsi="Times New Roman" w:cs="Times New Roman"/>
-          <w:i/>
-        </w:rPr>
-        <w:t>("Generated CRC32: "</w:t>
-      </w:r>
-    </w:p>
-    <w:p>
-      <w:pPr>
-        <w:ind w:left="720"/>
-        <w:rPr>
-          <w:rFonts w:ascii="Times New Roman" w:hAnsi="Times New Roman" w:cs="Times New Roman"/>
-          <w:i/>
-        </w:rPr>
-      </w:pPr>
-      <w:r>
-        <w:rPr>
-          <w:rFonts w:ascii="Times New Roman" w:hAnsi="Times New Roman" w:cs="Times New Roman"/>
-          <w:i/>
-        </w:rPr>
-        <w:t xml:space="preserve">                            + </w:t>
-      </w:r>
-      <w:proofErr w:type="spellStart"/>
-      <w:r>
-        <w:rPr>
-          <w:rFonts w:ascii="Times New Roman" w:hAnsi="Times New Roman" w:cs="Times New Roman"/>
-          <w:i/>
-        </w:rPr>
-        <w:t>Long.toHexString</w:t>
-      </w:r>
-      <w:proofErr w:type="spellEnd"/>
-      <w:r>
-        <w:rPr>
-          <w:rFonts w:ascii="Times New Roman" w:hAnsi="Times New Roman" w:cs="Times New Roman"/>
-          <w:i/>
-        </w:rPr>
-        <w:t>(checksum</w:t>
+        <w:t xml:space="preserve">                    System.out.println("Received bytes:\n" + receivedBytesString);</w:t>
+      </w:r>
+    </w:p>
+    <w:p>
+      <w:pPr>
+        <w:ind w:left="720"/>
+        <w:rPr>
+          <w:rFonts w:ascii="Times New Roman" w:hAnsi="Times New Roman" w:cs="Times New Roman"/>
+          <w:i/>
+        </w:rPr>
+      </w:pPr>
+      <w:r>
+        <w:rPr>
+          <w:rFonts w:ascii="Times New Roman" w:hAnsi="Times New Roman" w:cs="Times New Roman"/>
+          <w:i/>
+        </w:rPr>
+        <w:t xml:space="preserve">                    long checksum = verify(receivedBytes);</w:t>
+      </w:r>
+    </w:p>
+    <w:p>
+      <w:pPr>
+        <w:ind w:left="720"/>
+        <w:rPr>
+          <w:rFonts w:ascii="Times New Roman" w:hAnsi="Times New Roman" w:cs="Times New Roman"/>
+          <w:i/>
+        </w:rPr>
+      </w:pPr>
+      <w:r>
+        <w:rPr>
+          <w:rFonts w:ascii="Times New Roman" w:hAnsi="Times New Roman" w:cs="Times New Roman"/>
+          <w:i/>
+        </w:rPr>
+        <w:t xml:space="preserve">                    System.out.println("Generated CRC32: "</w:t>
+      </w:r>
+    </w:p>
+    <w:p>
+      <w:pPr>
+        <w:ind w:left="720"/>
+        <w:rPr>
+          <w:rFonts w:ascii="Times New Roman" w:hAnsi="Times New Roman" w:cs="Times New Roman"/>
+          <w:i/>
+        </w:rPr>
+      </w:pPr>
+      <w:r>
+        <w:rPr>
+          <w:rFonts w:ascii="Times New Roman" w:hAnsi="Times New Roman" w:cs="Times New Roman"/>
+          <w:i/>
+        </w:rPr>
+        <w:t xml:space="preserve">                            + Long.toHexString(checksum</w:t>
       </w:r>
       <w:proofErr w:type="gramStart"/>
       <w:r>
@@ -3282,17 +2515,8 @@
           <w:rFonts w:ascii="Times New Roman" w:hAnsi="Times New Roman" w:cs="Times New Roman"/>
           <w:i/>
         </w:rPr>
-        <w:t>).</w:t>
-      </w:r>
-      <w:proofErr w:type="spellStart"/>
-      <w:r>
-        <w:rPr>
-          <w:rFonts w:ascii="Times New Roman" w:hAnsi="Times New Roman" w:cs="Times New Roman"/>
-          <w:i/>
-        </w:rPr>
-        <w:t>toUpperCase</w:t>
-      </w:r>
-      <w:proofErr w:type="spellEnd"/>
+        <w:t>).toUpperCase</w:t>
+      </w:r>
       <w:proofErr w:type="gramEnd"/>
       <w:r>
         <w:rPr>
@@ -3445,23 +2669,7 @@
           <w:rFonts w:ascii="Times New Roman" w:hAnsi="Times New Roman" w:cs="Times New Roman"/>
           <w:i/>
         </w:rPr>
-        <w:t xml:space="preserve">        catch (</w:t>
-      </w:r>
-      <w:proofErr w:type="spellStart"/>
-      <w:r>
-        <w:rPr>
-          <w:rFonts w:ascii="Times New Roman" w:hAnsi="Times New Roman" w:cs="Times New Roman"/>
-          <w:i/>
-        </w:rPr>
-        <w:t>IOException</w:t>
-      </w:r>
-      <w:proofErr w:type="spellEnd"/>
-      <w:r>
-        <w:rPr>
-          <w:rFonts w:ascii="Times New Roman" w:hAnsi="Times New Roman" w:cs="Times New Roman"/>
-          <w:i/>
-        </w:rPr>
-        <w:t xml:space="preserve"> e)</w:t>
+        <w:t xml:space="preserve">        catch (IOException e)</w:t>
       </w:r>
     </w:p>
     <w:p>
@@ -3493,23 +2701,7 @@
           <w:rFonts w:ascii="Times New Roman" w:hAnsi="Times New Roman" w:cs="Times New Roman"/>
           <w:i/>
         </w:rPr>
-        <w:t xml:space="preserve">            </w:t>
-      </w:r>
-      <w:proofErr w:type="spellStart"/>
-      <w:r>
-        <w:rPr>
-          <w:rFonts w:ascii="Times New Roman" w:hAnsi="Times New Roman" w:cs="Times New Roman"/>
-          <w:i/>
-        </w:rPr>
-        <w:t>System.err.println</w:t>
-      </w:r>
-      <w:proofErr w:type="spellEnd"/>
-      <w:r>
-        <w:rPr>
-          <w:rFonts w:ascii="Times New Roman" w:hAnsi="Times New Roman" w:cs="Times New Roman"/>
-          <w:i/>
-        </w:rPr>
-        <w:t>("ERROR: Connection lost with server.");</w:t>
+        <w:t xml:space="preserve">            System.err.println("ERROR: Connection lost with server.");</w:t>
       </w:r>
     </w:p>
     <w:p>
@@ -3573,25 +2765,8 @@
           <w:rFonts w:ascii="Times New Roman" w:hAnsi="Times New Roman" w:cs="Times New Roman"/>
           <w:i/>
         </w:rPr>
-        <w:t xml:space="preserve">            </w:t>
-      </w:r>
-      <w:proofErr w:type="spellStart"/>
-      <w:r>
-        <w:rPr>
-          <w:rFonts w:ascii="Times New Roman" w:hAnsi="Times New Roman" w:cs="Times New Roman"/>
-          <w:i/>
-        </w:rPr>
-        <w:t>System.err.println</w:t>
-      </w:r>
-      <w:proofErr w:type="spellEnd"/>
-      <w:r>
-        <w:rPr>
-          <w:rFonts w:ascii="Times New Roman" w:hAnsi="Times New Roman" w:cs="Times New Roman"/>
-          <w:i/>
-        </w:rPr>
-        <w:t xml:space="preserve">("ERROR: " + </w:t>
-      </w:r>
-      <w:proofErr w:type="spellStart"/>
+        <w:t xml:space="preserve">            System.err.println("ERROR: " + </w:t>
+      </w:r>
       <w:proofErr w:type="gramStart"/>
       <w:r>
         <w:rPr>
@@ -3600,7 +2775,6 @@
         </w:rPr>
         <w:t>e.getMessage</w:t>
       </w:r>
-      <w:proofErr w:type="spellEnd"/>
       <w:proofErr w:type="gramEnd"/>
       <w:r>
         <w:rPr>
@@ -3713,23 +2887,7 @@
           <w:i/>
         </w:rPr>
         <w:lastRenderedPageBreak/>
-        <w:t xml:space="preserve">     * @</w:t>
-      </w:r>
-      <w:proofErr w:type="spellStart"/>
-      <w:r>
-        <w:rPr>
-          <w:rFonts w:ascii="Times New Roman" w:hAnsi="Times New Roman" w:cs="Times New Roman"/>
-          <w:i/>
-        </w:rPr>
-        <w:t>param</w:t>
-      </w:r>
-      <w:proofErr w:type="spellEnd"/>
-      <w:r>
-        <w:rPr>
-          <w:rFonts w:ascii="Times New Roman" w:hAnsi="Times New Roman" w:cs="Times New Roman"/>
-          <w:i/>
-        </w:rPr>
-        <w:t xml:space="preserve"> data - The data to calculate the checksum for.</w:t>
+        <w:t xml:space="preserve">     * @param data - The data to calculate the checksum for.</w:t>
       </w:r>
     </w:p>
     <w:p>
@@ -3825,23 +2983,7 @@
           <w:rFonts w:ascii="Times New Roman" w:hAnsi="Times New Roman" w:cs="Times New Roman"/>
           <w:i/>
         </w:rPr>
-        <w:t xml:space="preserve">        Checksum </w:t>
-      </w:r>
-      <w:proofErr w:type="spellStart"/>
-      <w:r>
-        <w:rPr>
-          <w:rFonts w:ascii="Times New Roman" w:hAnsi="Times New Roman" w:cs="Times New Roman"/>
-          <w:i/>
-        </w:rPr>
-        <w:t>checksum</w:t>
-      </w:r>
-      <w:proofErr w:type="spellEnd"/>
-      <w:r>
-        <w:rPr>
-          <w:rFonts w:ascii="Times New Roman" w:hAnsi="Times New Roman" w:cs="Times New Roman"/>
-          <w:i/>
-        </w:rPr>
-        <w:t xml:space="preserve"> = new CRC32();</w:t>
+        <w:t xml:space="preserve">        Checksum checksum = new CRC32();</w:t>
       </w:r>
     </w:p>
     <w:p>
@@ -3859,7 +3001,6 @@
         </w:rPr>
         <w:t xml:space="preserve">        </w:t>
       </w:r>
-      <w:proofErr w:type="spellStart"/>
       <w:proofErr w:type="gramStart"/>
       <w:r>
         <w:rPr>
@@ -3868,30 +3009,13 @@
         </w:rPr>
         <w:t>checksum.update</w:t>
       </w:r>
-      <w:proofErr w:type="spellEnd"/>
       <w:proofErr w:type="gramEnd"/>
       <w:r>
         <w:rPr>
           <w:rFonts w:ascii="Times New Roman" w:hAnsi="Times New Roman" w:cs="Times New Roman"/>
           <w:i/>
         </w:rPr>
-        <w:t xml:space="preserve">(data, 0, </w:t>
-      </w:r>
-      <w:proofErr w:type="spellStart"/>
-      <w:r>
-        <w:rPr>
-          <w:rFonts w:ascii="Times New Roman" w:hAnsi="Times New Roman" w:cs="Times New Roman"/>
-          <w:i/>
-        </w:rPr>
-        <w:t>data.length</w:t>
-      </w:r>
-      <w:proofErr w:type="spellEnd"/>
-      <w:r>
-        <w:rPr>
-          <w:rFonts w:ascii="Times New Roman" w:hAnsi="Times New Roman" w:cs="Times New Roman"/>
-          <w:i/>
-        </w:rPr>
-        <w:t>);</w:t>
+        <w:t>(data, 0, data.length);</w:t>
       </w:r>
     </w:p>
     <w:p>
@@ -3909,7 +3033,6 @@
         </w:rPr>
         <w:t xml:space="preserve">        return </w:t>
       </w:r>
-      <w:proofErr w:type="spellStart"/>
       <w:proofErr w:type="gramStart"/>
       <w:r>
         <w:rPr>
@@ -3918,7 +3041,6 @@
         </w:rPr>
         <w:t>checksum.getValue</w:t>
       </w:r>
-      <w:proofErr w:type="spellEnd"/>
       <w:proofErr w:type="gramEnd"/>
       <w:r>
         <w:rPr>
@@ -4014,23 +3136,7 @@
           <w:rFonts w:ascii="Times New Roman" w:hAnsi="Times New Roman" w:cs="Times New Roman"/>
           <w:i/>
         </w:rPr>
-        <w:t xml:space="preserve">     * @</w:t>
-      </w:r>
-      <w:proofErr w:type="spellStart"/>
-      <w:r>
-        <w:rPr>
-          <w:rFonts w:ascii="Times New Roman" w:hAnsi="Times New Roman" w:cs="Times New Roman"/>
-          <w:i/>
-        </w:rPr>
-        <w:t>param</w:t>
-      </w:r>
-      <w:proofErr w:type="spellEnd"/>
-      <w:r>
-        <w:rPr>
-          <w:rFonts w:ascii="Times New Roman" w:hAnsi="Times New Roman" w:cs="Times New Roman"/>
-          <w:i/>
-        </w:rPr>
-        <w:t xml:space="preserve"> checksum - The checksum to be broken into 4 bytes.</w:t>
+        <w:t xml:space="preserve">     * @param checksum - The checksum to be broken into 4 bytes.</w:t>
       </w:r>
     </w:p>
     <w:p>
@@ -4126,23 +3232,64 @@
           <w:rFonts w:ascii="Times New Roman" w:hAnsi="Times New Roman" w:cs="Times New Roman"/>
           <w:i/>
         </w:rPr>
-        <w:t xml:space="preserve">        // Allocates 8 spaces in the </w:t>
-      </w:r>
-      <w:proofErr w:type="spellStart"/>
-      <w:r>
-        <w:rPr>
-          <w:rFonts w:ascii="Times New Roman" w:hAnsi="Times New Roman" w:cs="Times New Roman"/>
-          <w:i/>
-        </w:rPr>
-        <w:t>ByteBuffer</w:t>
-      </w:r>
-      <w:proofErr w:type="spellEnd"/>
-      <w:r>
-        <w:rPr>
-          <w:rFonts w:ascii="Times New Roman" w:hAnsi="Times New Roman" w:cs="Times New Roman"/>
-          <w:i/>
-        </w:rPr>
-        <w:t>.</w:t>
+        <w:t xml:space="preserve">        // Allocates 8 spaces in the ByteBuffer.</w:t>
+      </w:r>
+    </w:p>
+    <w:p>
+      <w:pPr>
+        <w:ind w:left="720"/>
+        <w:rPr>
+          <w:rFonts w:ascii="Times New Roman" w:hAnsi="Times New Roman" w:cs="Times New Roman"/>
+          <w:i/>
+        </w:rPr>
+      </w:pPr>
+      <w:r>
+        <w:rPr>
+          <w:rFonts w:ascii="Times New Roman" w:hAnsi="Times New Roman" w:cs="Times New Roman"/>
+          <w:i/>
+        </w:rPr>
+        <w:t xml:space="preserve">        ByteBuffer buffer = ByteBuffer.allocate(Long.BYTES);</w:t>
+      </w:r>
+    </w:p>
+    <w:p>
+      <w:pPr>
+        <w:ind w:left="720"/>
+        <w:rPr>
+          <w:rFonts w:ascii="Times New Roman" w:hAnsi="Times New Roman" w:cs="Times New Roman"/>
+          <w:i/>
+        </w:rPr>
+      </w:pPr>
+    </w:p>
+    <w:p>
+      <w:pPr>
+        <w:ind w:left="720"/>
+        <w:rPr>
+          <w:rFonts w:ascii="Times New Roman" w:hAnsi="Times New Roman" w:cs="Times New Roman"/>
+          <w:i/>
+        </w:rPr>
+      </w:pPr>
+      <w:r>
+        <w:rPr>
+          <w:rFonts w:ascii="Times New Roman" w:hAnsi="Times New Roman" w:cs="Times New Roman"/>
+          <w:i/>
+        </w:rPr>
+        <w:t xml:space="preserve">        // Writes 8 bytes into the ByteBuffer</w:t>
+      </w:r>
+    </w:p>
+    <w:p>
+      <w:pPr>
+        <w:ind w:left="720"/>
+        <w:rPr>
+          <w:rFonts w:ascii="Times New Roman" w:hAnsi="Times New Roman" w:cs="Times New Roman"/>
+          <w:i/>
+        </w:rPr>
+      </w:pPr>
+      <w:r>
+        <w:rPr>
+          <w:rFonts w:ascii="Times New Roman" w:hAnsi="Times New Roman" w:cs="Times New Roman"/>
+          <w:i/>
+        </w:rPr>
+        <w:t xml:space="preserve">        // containing the given long value.</w:t>
       </w:r>
     </w:p>
     <w:p>
@@ -4160,121 +3307,6 @@
         </w:rPr>
         <w:t xml:space="preserve">        </w:t>
       </w:r>
-      <w:proofErr w:type="spellStart"/>
-      <w:r>
-        <w:rPr>
-          <w:rFonts w:ascii="Times New Roman" w:hAnsi="Times New Roman" w:cs="Times New Roman"/>
-          <w:i/>
-        </w:rPr>
-        <w:t>ByteBuffer</w:t>
-      </w:r>
-      <w:proofErr w:type="spellEnd"/>
-      <w:r>
-        <w:rPr>
-          <w:rFonts w:ascii="Times New Roman" w:hAnsi="Times New Roman" w:cs="Times New Roman"/>
-          <w:i/>
-        </w:rPr>
-        <w:t xml:space="preserve"> buffer = </w:t>
-      </w:r>
-      <w:proofErr w:type="spellStart"/>
-      <w:r>
-        <w:rPr>
-          <w:rFonts w:ascii="Times New Roman" w:hAnsi="Times New Roman" w:cs="Times New Roman"/>
-          <w:i/>
-        </w:rPr>
-        <w:t>ByteBuffer.allocate</w:t>
-      </w:r>
-      <w:proofErr w:type="spellEnd"/>
-      <w:r>
-        <w:rPr>
-          <w:rFonts w:ascii="Times New Roman" w:hAnsi="Times New Roman" w:cs="Times New Roman"/>
-          <w:i/>
-        </w:rPr>
-        <w:t>(</w:t>
-      </w:r>
-      <w:proofErr w:type="spellStart"/>
-      <w:r>
-        <w:rPr>
-          <w:rFonts w:ascii="Times New Roman" w:hAnsi="Times New Roman" w:cs="Times New Roman"/>
-          <w:i/>
-        </w:rPr>
-        <w:t>Long.BYTES</w:t>
-      </w:r>
-      <w:proofErr w:type="spellEnd"/>
-      <w:r>
-        <w:rPr>
-          <w:rFonts w:ascii="Times New Roman" w:hAnsi="Times New Roman" w:cs="Times New Roman"/>
-          <w:i/>
-        </w:rPr>
-        <w:t>);</w:t>
-      </w:r>
-    </w:p>
-    <w:p>
-      <w:pPr>
-        <w:ind w:left="720"/>
-        <w:rPr>
-          <w:rFonts w:ascii="Times New Roman" w:hAnsi="Times New Roman" w:cs="Times New Roman"/>
-          <w:i/>
-        </w:rPr>
-      </w:pPr>
-    </w:p>
-    <w:p>
-      <w:pPr>
-        <w:ind w:left="720"/>
-        <w:rPr>
-          <w:rFonts w:ascii="Times New Roman" w:hAnsi="Times New Roman" w:cs="Times New Roman"/>
-          <w:i/>
-        </w:rPr>
-      </w:pPr>
-      <w:r>
-        <w:rPr>
-          <w:rFonts w:ascii="Times New Roman" w:hAnsi="Times New Roman" w:cs="Times New Roman"/>
-          <w:i/>
-        </w:rPr>
-        <w:t xml:space="preserve">        // Writes 8 bytes into the </w:t>
-      </w:r>
-      <w:proofErr w:type="spellStart"/>
-      <w:r>
-        <w:rPr>
-          <w:rFonts w:ascii="Times New Roman" w:hAnsi="Times New Roman" w:cs="Times New Roman"/>
-          <w:i/>
-        </w:rPr>
-        <w:t>ByteBuffer</w:t>
-      </w:r>
-      <w:proofErr w:type="spellEnd"/>
-    </w:p>
-    <w:p>
-      <w:pPr>
-        <w:ind w:left="720"/>
-        <w:rPr>
-          <w:rFonts w:ascii="Times New Roman" w:hAnsi="Times New Roman" w:cs="Times New Roman"/>
-          <w:i/>
-        </w:rPr>
-      </w:pPr>
-      <w:r>
-        <w:rPr>
-          <w:rFonts w:ascii="Times New Roman" w:hAnsi="Times New Roman" w:cs="Times New Roman"/>
-          <w:i/>
-        </w:rPr>
-        <w:t xml:space="preserve">        // containing the given long value.</w:t>
-      </w:r>
-    </w:p>
-    <w:p>
-      <w:pPr>
-        <w:ind w:left="720"/>
-        <w:rPr>
-          <w:rFonts w:ascii="Times New Roman" w:hAnsi="Times New Roman" w:cs="Times New Roman"/>
-          <w:i/>
-        </w:rPr>
-      </w:pPr>
-      <w:r>
-        <w:rPr>
-          <w:rFonts w:ascii="Times New Roman" w:hAnsi="Times New Roman" w:cs="Times New Roman"/>
-          <w:i/>
-        </w:rPr>
-        <w:t xml:space="preserve">        </w:t>
-      </w:r>
-      <w:proofErr w:type="spellStart"/>
       <w:proofErr w:type="gramStart"/>
       <w:r>
         <w:rPr>
@@ -4283,7 +3315,6 @@
         </w:rPr>
         <w:t>buffer.putLong</w:t>
       </w:r>
-      <w:proofErr w:type="spellEnd"/>
       <w:proofErr w:type="gramEnd"/>
       <w:r>
         <w:rPr>
@@ -4315,23 +3346,7 @@
           <w:rFonts w:ascii="Times New Roman" w:hAnsi="Times New Roman" w:cs="Times New Roman"/>
           <w:i/>
         </w:rPr>
-        <w:t xml:space="preserve">        // Gets the array that backs the </w:t>
-      </w:r>
-      <w:proofErr w:type="spellStart"/>
-      <w:r>
-        <w:rPr>
-          <w:rFonts w:ascii="Times New Roman" w:hAnsi="Times New Roman" w:cs="Times New Roman"/>
-          <w:i/>
-        </w:rPr>
-        <w:t>ByteBuffer</w:t>
-      </w:r>
-      <w:proofErr w:type="spellEnd"/>
-      <w:r>
-        <w:rPr>
-          <w:rFonts w:ascii="Times New Roman" w:hAnsi="Times New Roman" w:cs="Times New Roman"/>
-          <w:i/>
-        </w:rPr>
-        <w:t>.</w:t>
+        <w:t xml:space="preserve">        // Gets the array that backs the ByteBuffer.</w:t>
       </w:r>
     </w:p>
     <w:p>
@@ -4349,22 +3364,13 @@
         </w:rPr>
         <w:t xml:space="preserve">        byte </w:t>
       </w:r>
-      <w:proofErr w:type="spellStart"/>
       <w:proofErr w:type="gramStart"/>
       <w:r>
         <w:rPr>
           <w:rFonts w:ascii="Times New Roman" w:hAnsi="Times New Roman" w:cs="Times New Roman"/>
           <w:i/>
         </w:rPr>
-        <w:t>checksumReturn</w:t>
-      </w:r>
-      <w:proofErr w:type="spellEnd"/>
-      <w:r>
-        <w:rPr>
-          <w:rFonts w:ascii="Times New Roman" w:hAnsi="Times New Roman" w:cs="Times New Roman"/>
-          <w:i/>
-        </w:rPr>
-        <w:t>[</w:t>
+        <w:t>checksumReturn[</w:t>
       </w:r>
       <w:proofErr w:type="gramEnd"/>
       <w:r>
@@ -4372,23 +3378,7 @@
           <w:rFonts w:ascii="Times New Roman" w:hAnsi="Times New Roman" w:cs="Times New Roman"/>
           <w:i/>
         </w:rPr>
-        <w:t xml:space="preserve">] = </w:t>
-      </w:r>
-      <w:proofErr w:type="spellStart"/>
-      <w:r>
-        <w:rPr>
-          <w:rFonts w:ascii="Times New Roman" w:hAnsi="Times New Roman" w:cs="Times New Roman"/>
-          <w:i/>
-        </w:rPr>
-        <w:t>buffer.array</w:t>
-      </w:r>
-      <w:proofErr w:type="spellEnd"/>
-      <w:r>
-        <w:rPr>
-          <w:rFonts w:ascii="Times New Roman" w:hAnsi="Times New Roman" w:cs="Times New Roman"/>
-          <w:i/>
-        </w:rPr>
-        <w:t>();</w:t>
+        <w:t>] = buffer.array();</w:t>
       </w:r>
     </w:p>
     <w:p>
@@ -4494,121 +3484,39 @@
           <w:rFonts w:ascii="Times New Roman" w:hAnsi="Times New Roman" w:cs="Times New Roman"/>
           <w:i/>
         </w:rPr>
-        <w:t xml:space="preserve">int </w:t>
-      </w:r>
-      <w:proofErr w:type="spellStart"/>
-      <w:r>
-        <w:rPr>
-          <w:rFonts w:ascii="Times New Roman" w:hAnsi="Times New Roman" w:cs="Times New Roman"/>
-          <w:i/>
-        </w:rPr>
-        <w:t>i</w:t>
-      </w:r>
-      <w:proofErr w:type="spellEnd"/>
-      <w:r>
-        <w:rPr>
-          <w:rFonts w:ascii="Times New Roman" w:hAnsi="Times New Roman" w:cs="Times New Roman"/>
-          <w:i/>
-        </w:rPr>
-        <w:t xml:space="preserve"> = 0; </w:t>
-      </w:r>
-      <w:proofErr w:type="spellStart"/>
-      <w:r>
-        <w:rPr>
-          <w:rFonts w:ascii="Times New Roman" w:hAnsi="Times New Roman" w:cs="Times New Roman"/>
-          <w:i/>
-        </w:rPr>
-        <w:t>i</w:t>
-      </w:r>
-      <w:proofErr w:type="spellEnd"/>
-      <w:r>
-        <w:rPr>
-          <w:rFonts w:ascii="Times New Roman" w:hAnsi="Times New Roman" w:cs="Times New Roman"/>
-          <w:i/>
-        </w:rPr>
-        <w:t xml:space="preserve"> &lt; 4; </w:t>
-      </w:r>
-      <w:proofErr w:type="spellStart"/>
-      <w:r>
-        <w:rPr>
-          <w:rFonts w:ascii="Times New Roman" w:hAnsi="Times New Roman" w:cs="Times New Roman"/>
-          <w:i/>
-        </w:rPr>
-        <w:t>i</w:t>
-      </w:r>
-      <w:proofErr w:type="spellEnd"/>
-      <w:r>
-        <w:rPr>
-          <w:rFonts w:ascii="Times New Roman" w:hAnsi="Times New Roman" w:cs="Times New Roman"/>
-          <w:i/>
-        </w:rPr>
-        <w:t>++)</w:t>
-      </w:r>
-    </w:p>
-    <w:p>
-      <w:pPr>
-        <w:ind w:left="720"/>
-        <w:rPr>
-          <w:rFonts w:ascii="Times New Roman" w:hAnsi="Times New Roman" w:cs="Times New Roman"/>
-          <w:i/>
-        </w:rPr>
-      </w:pPr>
-      <w:r>
-        <w:rPr>
-          <w:rFonts w:ascii="Times New Roman" w:hAnsi="Times New Roman" w:cs="Times New Roman"/>
-          <w:i/>
-        </w:rPr>
-        <w:t xml:space="preserve">            response[</w:t>
-      </w:r>
-      <w:proofErr w:type="spellStart"/>
-      <w:r>
-        <w:rPr>
-          <w:rFonts w:ascii="Times New Roman" w:hAnsi="Times New Roman" w:cs="Times New Roman"/>
-          <w:i/>
-        </w:rPr>
-        <w:t>i</w:t>
-      </w:r>
-      <w:proofErr w:type="spellEnd"/>
-      <w:r>
-        <w:rPr>
-          <w:rFonts w:ascii="Times New Roman" w:hAnsi="Times New Roman" w:cs="Times New Roman"/>
-          <w:i/>
-        </w:rPr>
-        <w:t xml:space="preserve">] = </w:t>
-      </w:r>
-      <w:proofErr w:type="spellStart"/>
+        <w:t>int i = 0; i &lt; 4; i++)</w:t>
+      </w:r>
+    </w:p>
+    <w:p>
+      <w:pPr>
+        <w:ind w:left="720"/>
+        <w:rPr>
+          <w:rFonts w:ascii="Times New Roman" w:hAnsi="Times New Roman" w:cs="Times New Roman"/>
+          <w:i/>
+        </w:rPr>
+      </w:pPr>
+      <w:r>
+        <w:rPr>
+          <w:rFonts w:ascii="Times New Roman" w:hAnsi="Times New Roman" w:cs="Times New Roman"/>
+          <w:i/>
+        </w:rPr>
+        <w:t xml:space="preserve">            response[i] = </w:t>
+      </w:r>
       <w:proofErr w:type="gramStart"/>
       <w:r>
         <w:rPr>
           <w:rFonts w:ascii="Times New Roman" w:hAnsi="Times New Roman" w:cs="Times New Roman"/>
           <w:i/>
         </w:rPr>
-        <w:t>checksumReturn</w:t>
-      </w:r>
-      <w:proofErr w:type="spellEnd"/>
-      <w:r>
-        <w:rPr>
-          <w:rFonts w:ascii="Times New Roman" w:hAnsi="Times New Roman" w:cs="Times New Roman"/>
-          <w:i/>
-        </w:rPr>
-        <w:t>[</w:t>
-      </w:r>
-      <w:proofErr w:type="spellStart"/>
+        <w:t>checksumReturn[</w:t>
+      </w:r>
       <w:proofErr w:type="gramEnd"/>
       <w:r>
         <w:rPr>
           <w:rFonts w:ascii="Times New Roman" w:hAnsi="Times New Roman" w:cs="Times New Roman"/>
           <w:i/>
         </w:rPr>
-        <w:t>i</w:t>
-      </w:r>
-      <w:proofErr w:type="spellEnd"/>
-      <w:r>
-        <w:rPr>
-          <w:rFonts w:ascii="Times New Roman" w:hAnsi="Times New Roman" w:cs="Times New Roman"/>
-          <w:i/>
-        </w:rPr>
-        <w:t xml:space="preserve"> + 4];</w:t>
+        <w:t>i + 4];</w:t>
       </w:r>
     </w:p>
     <w:p>
@@ -4738,23 +3646,7 @@
           <w:rFonts w:ascii="Times New Roman" w:hAnsi="Times New Roman" w:cs="Times New Roman"/>
           <w:i/>
         </w:rPr>
-        <w:t xml:space="preserve">     * @</w:t>
-      </w:r>
-      <w:proofErr w:type="spellStart"/>
-      <w:r>
-        <w:rPr>
-          <w:rFonts w:ascii="Times New Roman" w:hAnsi="Times New Roman" w:cs="Times New Roman"/>
-          <w:i/>
-        </w:rPr>
-        <w:t>param</w:t>
-      </w:r>
-      <w:proofErr w:type="spellEnd"/>
-      <w:r>
-        <w:rPr>
-          <w:rFonts w:ascii="Times New Roman" w:hAnsi="Times New Roman" w:cs="Times New Roman"/>
-          <w:i/>
-        </w:rPr>
-        <w:t xml:space="preserve"> checksum - The checksum to be sent to the server.</w:t>
+        <w:t xml:space="preserve">     * @param checksum - The checksum to be sent to the server.</w:t>
       </w:r>
     </w:p>
     <w:p>
@@ -4868,7 +3760,6 @@
         </w:rPr>
         <w:t xml:space="preserve">            </w:t>
       </w:r>
-      <w:proofErr w:type="spellStart"/>
       <w:proofErr w:type="gramStart"/>
       <w:r>
         <w:rPr>
@@ -4877,7 +3768,6 @@
         </w:rPr>
         <w:t>socket.getOutputStream</w:t>
       </w:r>
-      <w:proofErr w:type="spellEnd"/>
       <w:proofErr w:type="gramEnd"/>
       <w:r>
         <w:rPr>
@@ -4909,23 +3799,7 @@
           <w:rFonts w:ascii="Times New Roman" w:hAnsi="Times New Roman" w:cs="Times New Roman"/>
           <w:i/>
         </w:rPr>
-        <w:t xml:space="preserve">            int </w:t>
-      </w:r>
-      <w:proofErr w:type="spellStart"/>
-      <w:r>
-        <w:rPr>
-          <w:rFonts w:ascii="Times New Roman" w:hAnsi="Times New Roman" w:cs="Times New Roman"/>
-          <w:i/>
-        </w:rPr>
-        <w:t>serverResponse</w:t>
-      </w:r>
-      <w:proofErr w:type="spellEnd"/>
-      <w:r>
-        <w:rPr>
-          <w:rFonts w:ascii="Times New Roman" w:hAnsi="Times New Roman" w:cs="Times New Roman"/>
-          <w:i/>
-        </w:rPr>
-        <w:t>;</w:t>
+        <w:t xml:space="preserve">            int serverResponse;</w:t>
       </w:r>
     </w:p>
     <w:p>
@@ -4957,71 +3831,23 @@
           <w:rFonts w:ascii="Times New Roman" w:hAnsi="Times New Roman" w:cs="Times New Roman"/>
           <w:i/>
         </w:rPr>
-        <w:t>(</w:t>
-      </w:r>
-      <w:proofErr w:type="spellStart"/>
-      <w:r>
-        <w:rPr>
-          <w:rFonts w:ascii="Times New Roman" w:hAnsi="Times New Roman" w:cs="Times New Roman"/>
-          <w:i/>
-        </w:rPr>
-        <w:t>serverResponse</w:t>
-      </w:r>
-      <w:proofErr w:type="spellEnd"/>
-      <w:r>
-        <w:rPr>
-          <w:rFonts w:ascii="Times New Roman" w:hAnsi="Times New Roman" w:cs="Times New Roman"/>
-          <w:i/>
-        </w:rPr>
-        <w:t xml:space="preserve"> = </w:t>
-      </w:r>
-      <w:proofErr w:type="spellStart"/>
-      <w:r>
-        <w:rPr>
-          <w:rFonts w:ascii="Times New Roman" w:hAnsi="Times New Roman" w:cs="Times New Roman"/>
-          <w:i/>
-        </w:rPr>
-        <w:t>socket.getInputStream</w:t>
-      </w:r>
-      <w:proofErr w:type="spellEnd"/>
-      <w:r>
-        <w:rPr>
-          <w:rFonts w:ascii="Times New Roman" w:hAnsi="Times New Roman" w:cs="Times New Roman"/>
-          <w:i/>
-        </w:rPr>
-        <w:t>().read()) == 1)</w:t>
-      </w:r>
-    </w:p>
-    <w:p>
-      <w:pPr>
-        <w:ind w:left="720"/>
-        <w:rPr>
-          <w:rFonts w:ascii="Times New Roman" w:hAnsi="Times New Roman" w:cs="Times New Roman"/>
-          <w:i/>
-        </w:rPr>
-      </w:pPr>
-      <w:r>
-        <w:rPr>
-          <w:rFonts w:ascii="Times New Roman" w:hAnsi="Times New Roman" w:cs="Times New Roman"/>
-          <w:i/>
-        </w:rPr>
-        <w:t xml:space="preserve">                </w:t>
-      </w:r>
-      <w:proofErr w:type="spellStart"/>
-      <w:r>
-        <w:rPr>
-          <w:rFonts w:ascii="Times New Roman" w:hAnsi="Times New Roman" w:cs="Times New Roman"/>
-          <w:i/>
-        </w:rPr>
-        <w:t>System.out.println</w:t>
-      </w:r>
-      <w:proofErr w:type="spellEnd"/>
-      <w:r>
-        <w:rPr>
-          <w:rFonts w:ascii="Times New Roman" w:hAnsi="Times New Roman" w:cs="Times New Roman"/>
-          <w:i/>
-        </w:rPr>
-        <w:t>("Response good.");</w:t>
+        <w:t>(serverResponse = socket.getInputStream().read()) == 1)</w:t>
+      </w:r>
+    </w:p>
+    <w:p>
+      <w:pPr>
+        <w:ind w:left="720"/>
+        <w:rPr>
+          <w:rFonts w:ascii="Times New Roman" w:hAnsi="Times New Roman" w:cs="Times New Roman"/>
+          <w:i/>
+        </w:rPr>
+      </w:pPr>
+      <w:r>
+        <w:rPr>
+          <w:rFonts w:ascii="Times New Roman" w:hAnsi="Times New Roman" w:cs="Times New Roman"/>
+          <w:i/>
+        </w:rPr>
+        <w:t xml:space="preserve">                System.out.println("Response good.");</w:t>
       </w:r>
     </w:p>
     <w:p>
@@ -5053,39 +3879,7 @@
           <w:rFonts w:ascii="Times New Roman" w:hAnsi="Times New Roman" w:cs="Times New Roman"/>
           <w:i/>
         </w:rPr>
-        <w:t xml:space="preserve">                </w:t>
-      </w:r>
-      <w:proofErr w:type="spellStart"/>
-      <w:r>
-        <w:rPr>
-          <w:rFonts w:ascii="Times New Roman" w:hAnsi="Times New Roman" w:cs="Times New Roman"/>
-          <w:i/>
-        </w:rPr>
-        <w:t>System.out.println</w:t>
-      </w:r>
-      <w:proofErr w:type="spellEnd"/>
-      <w:r>
-        <w:rPr>
-          <w:rFonts w:ascii="Times New Roman" w:hAnsi="Times New Roman" w:cs="Times New Roman"/>
-          <w:i/>
-        </w:rPr>
-        <w:t xml:space="preserve">("Bad response. Server returns " + </w:t>
-      </w:r>
-      <w:proofErr w:type="spellStart"/>
-      <w:r>
-        <w:rPr>
-          <w:rFonts w:ascii="Times New Roman" w:hAnsi="Times New Roman" w:cs="Times New Roman"/>
-          <w:i/>
-        </w:rPr>
-        <w:t>serverResponse</w:t>
-      </w:r>
-      <w:proofErr w:type="spellEnd"/>
-      <w:r>
-        <w:rPr>
-          <w:rFonts w:ascii="Times New Roman" w:hAnsi="Times New Roman" w:cs="Times New Roman"/>
-          <w:i/>
-        </w:rPr>
-        <w:t>);</w:t>
+        <w:t xml:space="preserve">                System.out.println("Bad response. Server returns " + serverResponse);</w:t>
       </w:r>
     </w:p>
     <w:p>
@@ -5117,23 +3911,7 @@
           <w:rFonts w:ascii="Times New Roman" w:hAnsi="Times New Roman" w:cs="Times New Roman"/>
           <w:i/>
         </w:rPr>
-        <w:t xml:space="preserve">        catch (</w:t>
-      </w:r>
-      <w:proofErr w:type="spellStart"/>
-      <w:r>
-        <w:rPr>
-          <w:rFonts w:ascii="Times New Roman" w:hAnsi="Times New Roman" w:cs="Times New Roman"/>
-          <w:i/>
-        </w:rPr>
-        <w:t>IOException</w:t>
-      </w:r>
-      <w:proofErr w:type="spellEnd"/>
-      <w:r>
-        <w:rPr>
-          <w:rFonts w:ascii="Times New Roman" w:hAnsi="Times New Roman" w:cs="Times New Roman"/>
-          <w:i/>
-        </w:rPr>
-        <w:t xml:space="preserve"> e)</w:t>
+        <w:t xml:space="preserve">        catch (IOException e)</w:t>
       </w:r>
     </w:p>
     <w:p>
@@ -5165,25 +3943,8 @@
           <w:rFonts w:ascii="Times New Roman" w:hAnsi="Times New Roman" w:cs="Times New Roman"/>
           <w:i/>
         </w:rPr>
-        <w:t xml:space="preserve">            </w:t>
-      </w:r>
-      <w:proofErr w:type="spellStart"/>
-      <w:r>
-        <w:rPr>
-          <w:rFonts w:ascii="Times New Roman" w:hAnsi="Times New Roman" w:cs="Times New Roman"/>
-          <w:i/>
-        </w:rPr>
-        <w:t>System.err.println</w:t>
-      </w:r>
-      <w:proofErr w:type="spellEnd"/>
-      <w:r>
-        <w:rPr>
-          <w:rFonts w:ascii="Times New Roman" w:hAnsi="Times New Roman" w:cs="Times New Roman"/>
-          <w:i/>
-        </w:rPr>
-        <w:t xml:space="preserve">("ERROR: " + </w:t>
-      </w:r>
-      <w:proofErr w:type="spellStart"/>
+        <w:t xml:space="preserve">            System.err.println("ERROR: " + </w:t>
+      </w:r>
       <w:proofErr w:type="gramStart"/>
       <w:r>
         <w:rPr>
@@ -5192,7 +3953,6 @@
         </w:rPr>
         <w:t>e.getMessage</w:t>
       </w:r>
-      <w:proofErr w:type="spellEnd"/>
       <w:proofErr w:type="gramEnd"/>
       <w:r>
         <w:rPr>
@@ -5383,6 +4143,7 @@
     <w:lsdException w:name="HTML Sample" w:semiHidden="1" w:unhideWhenUsed="1"/>
     <w:lsdException w:name="HTML Typewriter" w:semiHidden="1" w:unhideWhenUsed="1"/>
     <w:lsdException w:name="HTML Variable" w:semiHidden="1" w:unhideWhenUsed="1"/>
+    <w:lsdException w:name="Normal Table" w:semiHidden="1" w:unhideWhenUsed="1"/>
     <w:lsdException w:name="annotation subject" w:semiHidden="1" w:unhideWhenUsed="1"/>
     <w:lsdException w:name="No List" w:semiHidden="1" w:unhideWhenUsed="1"/>
     <w:lsdException w:name="Outline List 1" w:semiHidden="1" w:unhideWhenUsed="1"/>
@@ -5428,9 +4189,11 @@
     <w:lsdException w:name="Table Subtle 1" w:semiHidden="1" w:unhideWhenUsed="1"/>
     <w:lsdException w:name="Table Subtle 2" w:semiHidden="1" w:unhideWhenUsed="1"/>
     <w:lsdException w:name="Table Web 1" w:semiHidden="1" w:unhideWhenUsed="1"/>
+    <w:lsdException w:name="Table Web 2" w:semiHidden="1" w:unhideWhenUsed="1"/>
     <w:lsdException w:name="Table Web 3" w:semiHidden="1" w:unhideWhenUsed="1"/>
     <w:lsdException w:name="Balloon Text" w:semiHidden="1" w:unhideWhenUsed="1"/>
     <w:lsdException w:name="Table Grid" w:uiPriority="39"/>
+    <w:lsdException w:name="Table Theme" w:semiHidden="1" w:unhideWhenUsed="1"/>
     <w:lsdException w:name="Placeholder Text" w:semiHidden="1"/>
     <w:lsdException w:name="No Spacing" w:uiPriority="1" w:qFormat="1"/>
     <w:lsdException w:name="Light Shading" w:uiPriority="60"/>

</xml_diff>